<commit_message>
Finished the feasibility study and added to the project documentation further, cleaned up and edited some of the other responses.
</commit_message>
<xml_diff>
--- a/Project Documentation/Project Documentation Content.docx
+++ b/Project Documentation/Project Documentation Content.docx
@@ -73,21 +73,7 @@
         <w:rPr>
           <w:szCs w:val="24"/>
         </w:rPr>
-        <w:t xml:space="preserve">Each Substrate node contains a runtime. The runtime contains the business logic of the chain. It defines what transactions are valid and invalid and determines how the chain's state changes in response to transactions. The "outer node", everything other than the runtime, does not compile to </w:t>
-      </w:r>
-      <w:proofErr w:type="spellStart"/>
-      <w:r>
-        <w:rPr>
-          <w:szCs w:val="24"/>
-        </w:rPr>
-        <w:t>Wasm</w:t>
-      </w:r>
-      <w:proofErr w:type="spellEnd"/>
-      <w:r>
-        <w:rPr>
-          <w:szCs w:val="24"/>
-        </w:rPr>
-        <w:t xml:space="preserve">, only to native. The outer node is responsible for handling peer discovery, transaction pooling, block and transaction gossiping, consensus, and answering RPC calls from the outside world. While performing these tasks, the outer node sometimes needs to query the runtime for </w:t>
+        <w:t xml:space="preserve">Each Substrate node contains a runtime. The runtime contains the business logic of the chain. It defines what transactions are valid and invalid and determines how the chain's state changes in response to transactions. The "outer node", everything other than the runtime, does not compile to Wasm, only to native. The outer node is responsible for handling peer discovery, transaction pooling, block and transaction gossiping, consensus, and answering RPC calls from the outside world. While performing these tasks, the outer node sometimes needs to query the runtime for </w:t>
       </w:r>
       <w:r>
         <w:rPr>
@@ -112,159 +98,37 @@
         <w:rPr>
           <w:szCs w:val="24"/>
         </w:rPr>
-        <w:t xml:space="preserve">An extrinsic is a piece of information that comes from outside the chain and is included in a block. </w:t>
-      </w:r>
-      <w:proofErr w:type="spellStart"/>
-      <w:r>
-        <w:rPr>
-          <w:szCs w:val="24"/>
-        </w:rPr>
-        <w:t>Extrinsics</w:t>
-      </w:r>
-      <w:proofErr w:type="spellEnd"/>
-      <w:r>
-        <w:rPr>
-          <w:szCs w:val="24"/>
-        </w:rPr>
-        <w:t xml:space="preserve"> fall into three categories: </w:t>
-      </w:r>
-      <w:proofErr w:type="spellStart"/>
-      <w:r>
-        <w:rPr>
-          <w:szCs w:val="24"/>
-        </w:rPr>
-        <w:t>inherents</w:t>
-      </w:r>
-      <w:proofErr w:type="spellEnd"/>
-      <w:r>
-        <w:rPr>
-          <w:szCs w:val="24"/>
-        </w:rPr>
-        <w:t xml:space="preserve">, signed transactions, and unsigned </w:t>
-      </w:r>
-      <w:proofErr w:type="spellStart"/>
-      <w:proofErr w:type="gramStart"/>
-      <w:r>
-        <w:rPr>
-          <w:szCs w:val="24"/>
-        </w:rPr>
-        <w:t>transactions.</w:t>
-      </w:r>
-      <w:r>
-        <w:rPr>
-          <w:szCs w:val="24"/>
-        </w:rPr>
-        <w:t>A</w:t>
-      </w:r>
-      <w:proofErr w:type="spellEnd"/>
-      <w:proofErr w:type="gramEnd"/>
-      <w:r>
-        <w:rPr>
-          <w:szCs w:val="24"/>
-        </w:rPr>
-        <w:t xml:space="preserve"> block in Substrate is composed of a header and an array of </w:t>
-      </w:r>
-      <w:proofErr w:type="spellStart"/>
-      <w:r>
-        <w:rPr>
-          <w:szCs w:val="24"/>
-        </w:rPr>
-        <w:t>extrinsics</w:t>
-      </w:r>
-      <w:proofErr w:type="spellEnd"/>
-      <w:r>
-        <w:rPr>
-          <w:szCs w:val="24"/>
-        </w:rPr>
-        <w:t>. The header contains a</w:t>
-      </w:r>
-      <w:r>
-        <w:rPr>
-          <w:szCs w:val="24"/>
-        </w:rPr>
-        <w:t xml:space="preserve"> </w:t>
-      </w:r>
-      <w:r>
-        <w:rPr>
-          <w:szCs w:val="24"/>
-        </w:rPr>
-        <w:t xml:space="preserve">block height, parent hash, </w:t>
-      </w:r>
-      <w:proofErr w:type="spellStart"/>
-      <w:r>
-        <w:rPr>
-          <w:szCs w:val="24"/>
-        </w:rPr>
-        <w:t>extrinsics</w:t>
-      </w:r>
-      <w:proofErr w:type="spellEnd"/>
-      <w:r>
-        <w:rPr>
-          <w:szCs w:val="24"/>
-        </w:rPr>
-        <w:t xml:space="preserve"> root, state root, and digest. This section will only focus on the </w:t>
-      </w:r>
-      <w:proofErr w:type="spellStart"/>
-      <w:r>
-        <w:rPr>
-          <w:szCs w:val="24"/>
-        </w:rPr>
-        <w:t>extrinsics</w:t>
-      </w:r>
-      <w:proofErr w:type="spellEnd"/>
-      <w:r>
-        <w:rPr>
-          <w:szCs w:val="24"/>
-        </w:rPr>
-        <w:t xml:space="preserve"> root.</w:t>
-      </w:r>
-      <w:r>
-        <w:rPr>
-          <w:szCs w:val="24"/>
-        </w:rPr>
-        <w:t xml:space="preserve"> </w:t>
-      </w:r>
-      <w:proofErr w:type="spellStart"/>
-      <w:r>
-        <w:rPr>
-          <w:szCs w:val="24"/>
-        </w:rPr>
-        <w:t>Extrinsics</w:t>
-      </w:r>
-      <w:proofErr w:type="spellEnd"/>
-      <w:r>
-        <w:rPr>
-          <w:szCs w:val="24"/>
-        </w:rPr>
-        <w:t xml:space="preserve"> are bundled together into a block as a series to be executed as each is defined in the runtime. The </w:t>
-      </w:r>
-      <w:proofErr w:type="spellStart"/>
-      <w:r>
-        <w:rPr>
-          <w:szCs w:val="24"/>
-        </w:rPr>
-        <w:t>extrinsics</w:t>
-      </w:r>
-      <w:proofErr w:type="spellEnd"/>
-      <w:r>
-        <w:rPr>
-          <w:szCs w:val="24"/>
-        </w:rPr>
-        <w:t xml:space="preserve"> root is a cryptographic digest of this series. This serves two purposes. First, it prevents any alterations to the series of </w:t>
-      </w:r>
-      <w:proofErr w:type="spellStart"/>
-      <w:r>
-        <w:rPr>
-          <w:szCs w:val="24"/>
-        </w:rPr>
-        <w:t>extrinsics</w:t>
-      </w:r>
-      <w:proofErr w:type="spellEnd"/>
-      <w:r>
-        <w:rPr>
-          <w:szCs w:val="24"/>
-        </w:rPr>
-        <w:t xml:space="preserve"> after the header has been built and distributed. Second, it provides a means of allowing light clients to succinctly verify that any given extrinsic did indeed exist in a block given only knowledge of the header.</w:t>
+        <w:t>An extrinsic is a piece of information that comes from outside the chain and is included in a block. Extrinsics fall into three categories: inherents, signed transactions, and unsigned transactions.</w:t>
+      </w:r>
+      <w:r>
+        <w:rPr>
+          <w:szCs w:val="24"/>
+        </w:rPr>
+        <w:t>A block in Substrate is composed of a header and an array of extrinsics. The header contains a</w:t>
+      </w:r>
+      <w:r>
+        <w:rPr>
+          <w:szCs w:val="24"/>
+        </w:rPr>
+        <w:t xml:space="preserve"> </w:t>
+      </w:r>
+      <w:r>
+        <w:rPr>
+          <w:szCs w:val="24"/>
+        </w:rPr>
+        <w:t>block height, parent hash, extrinsics root, state root, and digest. This section will only focus on the extrinsics root.</w:t>
+      </w:r>
+      <w:r>
+        <w:rPr>
+          <w:szCs w:val="24"/>
+        </w:rPr>
+        <w:t xml:space="preserve"> </w:t>
+      </w:r>
+      <w:r>
+        <w:rPr>
+          <w:szCs w:val="24"/>
+        </w:rPr>
+        <w:t>Extrinsics are bundled together into a block as a series to be executed as each is defined in the runtime. The extrinsics root is a cryptographic digest of this series. This serves two purposes. First, it prevents any alterations to the series of extrinsics after the header has been built and distributed. Second, it provides a means of allowing light clients to succinctly verify that any given extrinsic did indeed exist in a block given only knowledge of the header.</w:t>
       </w:r>
     </w:p>
     <w:p>
@@ -422,15 +286,7 @@
     </w:p>
     <w:p>
       <w:r>
-        <w:t xml:space="preserve">GRANDPA validators vote on chains, not blocks, </w:t>
-      </w:r>
-      <w:proofErr w:type="gramStart"/>
-      <w:r>
-        <w:t>i.e.</w:t>
-      </w:r>
-      <w:proofErr w:type="gramEnd"/>
-      <w:r>
-        <w:t xml:space="preserve"> they vote on a </w:t>
+        <w:t xml:space="preserve">GRANDPA validators vote on chains, not blocks, i.e. they vote on a </w:t>
       </w:r>
       <w:r>
         <w:t>block</w:t>
@@ -563,21 +419,7 @@
         <w:rPr>
           <w:szCs w:val="24"/>
         </w:rPr>
-        <w:t xml:space="preserve">assets and their trading, </w:t>
-      </w:r>
-      <w:proofErr w:type="gramStart"/>
-      <w:r>
-        <w:rPr>
-          <w:szCs w:val="24"/>
-        </w:rPr>
-        <w:t>storage</w:t>
-      </w:r>
-      <w:proofErr w:type="gramEnd"/>
-      <w:r>
-        <w:rPr>
-          <w:szCs w:val="24"/>
-        </w:rPr>
-        <w:t xml:space="preserve"> and transfer in a digital world.</w:t>
+        <w:t>assets and their trading, storage and transfer in a digital world.</w:t>
       </w:r>
       <w:r>
         <w:rPr>
@@ -736,21 +578,7 @@
         <w:rPr>
           <w:szCs w:val="24"/>
         </w:rPr>
-        <w:t xml:space="preserve">Blockchains integrate different systems to get data right at the point of origination, which can eliminate downstream reconciliations. This enables straight-through processing, also known as touchless transactions. For example, a company uses blockchain to match a customer purchase order with the buyer </w:t>
-      </w:r>
-      <w:proofErr w:type="gramStart"/>
-      <w:r>
-        <w:rPr>
-          <w:szCs w:val="24"/>
-        </w:rPr>
-        <w:t>order, and</w:t>
-      </w:r>
-      <w:proofErr w:type="gramEnd"/>
-      <w:r>
-        <w:rPr>
-          <w:szCs w:val="24"/>
-        </w:rPr>
-        <w:t xml:space="preserve"> records that action on a blockchain. Now there is one source of the truth, which is visible to both parties.</w:t>
+        <w:t>Blockchains integrate different systems to get data right at the point of origination, which can eliminate downstream reconciliations. This enables straight-through processing, also known as touchless transactions. For example, a company uses blockchain to match a customer purchase order with the buyer order, and records that action on a blockchain. Now there is one source of the truth, which is visible to both parties.</w:t>
       </w:r>
     </w:p>
     <w:p>
@@ -1177,21 +1005,7 @@
         <w:rPr>
           <w:szCs w:val="24"/>
         </w:rPr>
-        <w:t xml:space="preserve">I wished to create a </w:t>
-      </w:r>
-      <w:proofErr w:type="spellStart"/>
-      <w:r>
-        <w:rPr>
-          <w:szCs w:val="24"/>
-        </w:rPr>
-        <w:t>stablecoin</w:t>
-      </w:r>
-      <w:proofErr w:type="spellEnd"/>
-      <w:r>
-        <w:rPr>
-          <w:szCs w:val="24"/>
-        </w:rPr>
-        <w:t xml:space="preserve"> in which I would utilise, so business practices did not have to rely on the absence of fluctuations of token value. However, to make a </w:t>
+        <w:t xml:space="preserve">I wished to create a stablecoin in which I would utilise, so business practices did not have to rely on the absence of fluctuations of token value. However, to make a </w:t>
       </w:r>
       <w:r>
         <w:rPr>
@@ -1215,21 +1029,7 @@
         <w:rPr>
           <w:szCs w:val="24"/>
         </w:rPr>
-        <w:t xml:space="preserve"> </w:t>
-      </w:r>
-      <w:proofErr w:type="spellStart"/>
-      <w:r>
-        <w:rPr>
-          <w:szCs w:val="24"/>
-        </w:rPr>
-        <w:t>stablecoin</w:t>
-      </w:r>
-      <w:proofErr w:type="spellEnd"/>
-      <w:r>
-        <w:rPr>
-          <w:szCs w:val="24"/>
-        </w:rPr>
-        <w:t xml:space="preserve"> I would need to own the fiat or assets in which the token was based upon, as ‘collateral.’ For the purpose of this conceptual design, I will utilise tokens that are not truly backed by US Dollar or another asset but in reality, this would be the case. </w:t>
+        <w:t xml:space="preserve"> stablecoin I would need to own the fiat or assets in which the token was based upon, as ‘collateral.’ For the purpose of this conceptual design, I will utilise tokens that are not truly backed by US Dollar or another asset but in reality, this would be the case. </w:t>
       </w:r>
       <w:r>
         <w:rPr>
@@ -1440,21 +1240,7 @@
         <w:rPr>
           <w:szCs w:val="24"/>
         </w:rPr>
-        <w:t xml:space="preserve">trading, </w:t>
-      </w:r>
-      <w:proofErr w:type="gramStart"/>
-      <w:r>
-        <w:rPr>
-          <w:szCs w:val="24"/>
-        </w:rPr>
-        <w:t>invoices</w:t>
-      </w:r>
-      <w:proofErr w:type="gramEnd"/>
-      <w:r>
-        <w:rPr>
-          <w:szCs w:val="24"/>
-        </w:rPr>
-        <w:t xml:space="preserve"> and associated information, such as the quantity</w:t>
+        <w:t>trading, invoices and associated information, such as the quantity</w:t>
       </w:r>
       <w:r>
         <w:rPr>
@@ -2683,86 +2469,25 @@
     </w:p>
     <w:p>
       <w:pPr>
-        <w:pStyle w:val="ListParagraph"/>
-        <w:widowControl w:val="0"/>
-        <w:numPr>
-          <w:ilvl w:val="0"/>
-          <w:numId w:val="3"/>
-        </w:numPr>
-      </w:pPr>
-      <w:r>
-        <w:t>The business’s development team will create a pair of keys, sr25519 key for producing blocks on the chain and ed25199 key for the finalisation of blocks.</w:t>
-      </w:r>
-    </w:p>
-    <w:p>
-      <w:pPr>
-        <w:widowControl w:val="0"/>
-        <w:rPr>
-          <w:szCs w:val="24"/>
-        </w:rPr>
-      </w:pPr>
-    </w:p>
-    <w:p>
-      <w:pPr>
-        <w:widowControl w:val="0"/>
-        <w:rPr>
-          <w:szCs w:val="24"/>
-        </w:rPr>
-      </w:pPr>
-    </w:p>
-    <w:p>
-      <w:pPr>
-        <w:widowControl w:val="0"/>
-        <w:rPr>
-          <w:b/>
-          <w:szCs w:val="24"/>
-        </w:rPr>
-      </w:pPr>
-      <w:r>
-        <w:rPr>
-          <w:b/>
-          <w:szCs w:val="24"/>
-        </w:rPr>
-        <w:t>Quality assurance criteria /2</w:t>
-      </w:r>
-    </w:p>
-    <w:p>
-      <w:pPr>
-        <w:widowControl w:val="0"/>
-        <w:spacing w:before="120"/>
-        <w:rPr>
-          <w:szCs w:val="24"/>
-        </w:rPr>
-      </w:pPr>
-      <w:r>
-        <w:rPr>
-          <w:szCs w:val="24"/>
-        </w:rPr>
-        <w:t>Describe the criteria the program needs to meet.</w:t>
-      </w:r>
-    </w:p>
-    <w:p>
-      <w:pPr>
-        <w:rPr>
-          <w:b/>
-          <w:bCs/>
-          <w:szCs w:val="24"/>
-          <w:u w:val="single"/>
-        </w:rPr>
-      </w:pPr>
-      <w:r>
-        <w:rPr>
-          <w:b/>
-          <w:bCs/>
+        <w:widowControl w:val="0"/>
+      </w:pPr>
+      <w:r>
+        <w:rPr>
           <w:noProof/>
-          <w:szCs w:val="24"/>
-          <w:u w:val="single"/>
         </w:rPr>
         <w:drawing>
-          <wp:inline distT="0" distB="0" distL="0" distR="0" wp14:anchorId="4971F5C4" wp14:editId="1DE7E42D">
-            <wp:extent cx="5755457" cy="245660"/>
-            <wp:effectExtent l="0" t="0" r="0" b="2540"/>
-            <wp:docPr id="5" name="Picture 5"/>
+          <wp:anchor distT="0" distB="0" distL="114300" distR="114300" simplePos="0" relativeHeight="251661312" behindDoc="0" locked="0" layoutInCell="1" allowOverlap="1" wp14:anchorId="45C4E8FF" wp14:editId="0BB6FBB4">
+            <wp:simplePos x="0" y="0"/>
+            <wp:positionH relativeFrom="column">
+              <wp:posOffset>457200</wp:posOffset>
+            </wp:positionH>
+            <wp:positionV relativeFrom="paragraph">
+              <wp:posOffset>2540</wp:posOffset>
+            </wp:positionV>
+            <wp:extent cx="4733541" cy="6508750"/>
+            <wp:effectExtent l="0" t="0" r="0" b="6350"/>
+            <wp:wrapTopAndBottom/>
+            <wp:docPr id="16" name="Picture 16" descr="Diagram, schematic&#10;&#10;Description automatically generated"/>
             <wp:cNvGraphicFramePr>
               <a:graphicFrameLocks xmlns:a="http://schemas.openxmlformats.org/drawingml/2006/main" noChangeAspect="1"/>
             </wp:cNvGraphicFramePr>
@@ -2770,11 +2495,17 @@
               <a:graphicData uri="http://schemas.openxmlformats.org/drawingml/2006/picture">
                 <pic:pic xmlns:pic="http://schemas.openxmlformats.org/drawingml/2006/picture">
                   <pic:nvPicPr>
-                    <pic:cNvPr id="1" name=""/>
+                    <pic:cNvPr id="16" name="Picture 16" descr="Diagram, schematic&#10;&#10;Description automatically generated"/>
                     <pic:cNvPicPr/>
                   </pic:nvPicPr>
                   <pic:blipFill>
-                    <a:blip r:embed="rId17"/>
+                    <a:blip r:embed="rId17" cstate="print">
+                      <a:extLst>
+                        <a:ext uri="{28A0092B-C50C-407E-A947-70E740481C1C}">
+                          <a14:useLocalDpi xmlns:a14="http://schemas.microsoft.com/office/drawing/2010/main" val="0"/>
+                        </a:ext>
+                      </a:extLst>
+                    </a:blip>
                     <a:stretch>
                       <a:fillRect/>
                     </a:stretch>
@@ -2782,7 +2513,7 @@
                   <pic:spPr>
                     <a:xfrm>
                       <a:off x="0" y="0"/>
-                      <a:ext cx="6006752" cy="256386"/>
+                      <a:ext cx="4733541" cy="6508750"/>
                     </a:xfrm>
                     <a:prstGeom prst="rect">
                       <a:avLst/>
@@ -2791,77 +2522,134 @@
                 </pic:pic>
               </a:graphicData>
             </a:graphic>
-          </wp:inline>
+          </wp:anchor>
         </w:drawing>
       </w:r>
-    </w:p>
-    <w:p>
-      <w:pPr>
-        <w:rPr>
-          <w:szCs w:val="24"/>
-        </w:rPr>
-      </w:pPr>
-      <w:r>
-        <w:rPr>
-          <w:szCs w:val="24"/>
-        </w:rPr>
-        <w:t xml:space="preserve">Quality Assurance is the processes that transpire during the development of a software solution that are taken to ensure the product meets contractual obligations and needs of the client.  </w:t>
-      </w:r>
-      <w:r>
-        <w:rPr>
-          <w:szCs w:val="24"/>
-        </w:rPr>
-        <w:t xml:space="preserve">The quality of the product will be judged on the efficiency and effectiveness of facilitating transactions across businesses, and whether they can tokenise their assets, fungible, and transfer them across to other businesses. </w:t>
-      </w:r>
-    </w:p>
-    <w:p>
-      <w:pPr>
-        <w:rPr>
-          <w:szCs w:val="24"/>
-        </w:rPr>
-      </w:pPr>
-      <w:r>
-        <w:rPr>
-          <w:szCs w:val="24"/>
-        </w:rPr>
-        <w:t>The application needs to be reliable and not ‘crash’ during function as this would prove detrimental to the requirement for the blockchain to be always running. The system that is created needs to have very high security as it will manage a large quantity of transactions, possibly facilitating billions of dollars in transaction execution. This security is inherent to how the system is built as the consensus mechanisms, the runtime modules are all built in a way that makes it almost impossible to break, this is combined with the decentralised, private nature of the network, allowing businesses to not have to trust a central authorities servers.  Further, the business blockchain must have an easy-to-use front end that will be used by non-technical employees, however, setting up of the node will need to be undertaken by a development team. More specifically the buttons, forms and layout must be easily navigable and consistent. Finally, the system must go through modular and systematic testing to make sure all components work in unison and function in the way the client wishes.</w:t>
-      </w:r>
-    </w:p>
-    <w:p>
-      <w:pPr>
-        <w:widowControl w:val="0"/>
-        <w:rPr>
-          <w:b/>
-          <w:szCs w:val="24"/>
-        </w:rPr>
-      </w:pPr>
-      <w:r>
-        <w:rPr>
-          <w:b/>
-          <w:szCs w:val="24"/>
-        </w:rPr>
-        <w:t>Feasibility Study /10</w:t>
-      </w:r>
-    </w:p>
-    <w:p>
-      <w:pPr>
-        <w:widowControl w:val="0"/>
-        <w:rPr>
-          <w:b/>
-          <w:szCs w:val="24"/>
-        </w:rPr>
-      </w:pPr>
-      <w:r>
-        <w:rPr>
-          <w:b/>
+      <w:r>
+        <w:t xml:space="preserve">This </w:t>
+      </w:r>
+      <w:r>
+        <w:t xml:space="preserve">sketch is a representation of </w:t>
+      </w:r>
+      <w:r>
+        <w:t>the web frontend that</w:t>
+      </w:r>
+      <w:r>
+        <w:t xml:space="preserve"> each business</w:t>
+      </w:r>
+      <w:r>
+        <w:t xml:space="preserve"> will interact with</w:t>
+      </w:r>
+      <w:r>
+        <w:t xml:space="preserve"> to contribute to</w:t>
+      </w:r>
+      <w:r>
+        <w:t xml:space="preserve"> the blockchain. </w:t>
+      </w:r>
+      <w:r>
+        <w:t>At the top</w:t>
+      </w:r>
+      <w:r>
+        <w:t xml:space="preserve"> the amount of </w:t>
+      </w:r>
+      <w:r>
+        <w:t>converge tokens,</w:t>
+      </w:r>
+      <w:r>
+        <w:t xml:space="preserve"> fungible and non-fungible assets that </w:t>
+      </w:r>
+      <w:r>
+        <w:t>a business</w:t>
+      </w:r>
+      <w:r>
+        <w:t xml:space="preserve"> currently own</w:t>
+      </w:r>
+      <w:r>
+        <w:t>s is displayed</w:t>
+      </w:r>
+      <w:r>
+        <w:t xml:space="preserve">. </w:t>
+      </w:r>
+      <w:r>
+        <w:t xml:space="preserve">The user interface utilises radio </w:t>
+      </w:r>
+      <w:r>
+        <w:lastRenderedPageBreak/>
+        <w:t xml:space="preserve">buttons to select the different options associated with fungible and non-fungible assets while also implementing drop down and text boxes for input. The frontend also utilises scroll bars so more information can be fit into the design without cluttering its appearance. </w:t>
+      </w:r>
+      <w:r>
+        <w:t>This interface is considerate of the user’s needs as it does not require a lot of technical understanding to operate. This ease-of-use of the software interface is a testament to the consideration of the audience’s needs.</w:t>
+      </w:r>
+    </w:p>
+    <w:p>
+      <w:pPr>
+        <w:widowControl w:val="0"/>
+        <w:rPr>
+          <w:szCs w:val="24"/>
+        </w:rPr>
+      </w:pPr>
+    </w:p>
+    <w:p>
+      <w:pPr>
+        <w:widowControl w:val="0"/>
+        <w:rPr>
+          <w:szCs w:val="24"/>
+        </w:rPr>
+      </w:pPr>
+    </w:p>
+    <w:p>
+      <w:pPr>
+        <w:widowControl w:val="0"/>
+        <w:rPr>
+          <w:b/>
+          <w:szCs w:val="24"/>
+        </w:rPr>
+      </w:pPr>
+      <w:r>
+        <w:rPr>
+          <w:b/>
+          <w:szCs w:val="24"/>
+        </w:rPr>
+        <w:t>Quality assurance criteria /2</w:t>
+      </w:r>
+    </w:p>
+    <w:p>
+      <w:pPr>
+        <w:widowControl w:val="0"/>
+        <w:spacing w:before="120"/>
+        <w:rPr>
+          <w:szCs w:val="24"/>
+        </w:rPr>
+      </w:pPr>
+      <w:r>
+        <w:rPr>
+          <w:szCs w:val="24"/>
+        </w:rPr>
+        <w:t>Describe the criteria the program needs to meet.</w:t>
+      </w:r>
+    </w:p>
+    <w:p>
+      <w:pPr>
+        <w:rPr>
+          <w:b/>
+          <w:bCs/>
+          <w:szCs w:val="24"/>
+          <w:u w:val="single"/>
+        </w:rPr>
+      </w:pPr>
+      <w:r>
+        <w:rPr>
+          <w:b/>
+          <w:bCs/>
           <w:noProof/>
           <w:szCs w:val="24"/>
+          <w:u w:val="single"/>
         </w:rPr>
         <w:drawing>
-          <wp:inline distT="0" distB="0" distL="0" distR="0" wp14:anchorId="49862BF5" wp14:editId="3B5130BE">
-            <wp:extent cx="5434434" cy="573206"/>
-            <wp:effectExtent l="0" t="0" r="0" b="0"/>
-            <wp:docPr id="6" name="Picture 6"/>
+          <wp:inline distT="0" distB="0" distL="0" distR="0" wp14:anchorId="4971F5C4" wp14:editId="1DE7E42D">
+            <wp:extent cx="5755457" cy="245660"/>
+            <wp:effectExtent l="0" t="0" r="0" b="2540"/>
+            <wp:docPr id="5" name="Picture 5"/>
             <wp:cNvGraphicFramePr>
               <a:graphicFrameLocks xmlns:a="http://schemas.openxmlformats.org/drawingml/2006/main" noChangeAspect="1"/>
             </wp:cNvGraphicFramePr>
@@ -2881,6 +2669,105 @@
                   <pic:spPr>
                     <a:xfrm>
                       <a:off x="0" y="0"/>
+                      <a:ext cx="6006752" cy="256386"/>
+                    </a:xfrm>
+                    <a:prstGeom prst="rect">
+                      <a:avLst/>
+                    </a:prstGeom>
+                  </pic:spPr>
+                </pic:pic>
+              </a:graphicData>
+            </a:graphic>
+          </wp:inline>
+        </w:drawing>
+      </w:r>
+    </w:p>
+    <w:p>
+      <w:pPr>
+        <w:rPr>
+          <w:szCs w:val="24"/>
+        </w:rPr>
+      </w:pPr>
+      <w:r>
+        <w:rPr>
+          <w:szCs w:val="24"/>
+        </w:rPr>
+        <w:t xml:space="preserve">Quality Assurance is the processes that transpire during the development of a software solution that are taken to ensure the product meets contractual obligations and needs of the client.  </w:t>
+      </w:r>
+      <w:r>
+        <w:rPr>
+          <w:szCs w:val="24"/>
+        </w:rPr>
+        <w:t xml:space="preserve">The quality of the product will be judged on the efficiency and effectiveness of facilitating transactions across businesses, and whether they can tokenise their assets, fungible, and transfer them across to other businesses. </w:t>
+      </w:r>
+    </w:p>
+    <w:p>
+      <w:pPr>
+        <w:rPr>
+          <w:szCs w:val="24"/>
+        </w:rPr>
+      </w:pPr>
+      <w:r>
+        <w:rPr>
+          <w:szCs w:val="24"/>
+        </w:rPr>
+        <w:t>The application needs to be reliable and not ‘crash’ during function as this would prove detrimental to the requirement for the blockchain to be always running. The system that is created needs to have very high security as it will manage a large quantity of transactions, possibly facilitating billions of dollars in transaction execution. This security is inherent to how the system is built as the consensus mechanisms, the runtime modules are all built in a way that makes it almost impossible to break, this is combined with the decentralised, private nature of the network, allowing businesses to not have to trust a central authorities servers.  Further, the business blockchain must have an easy-to-use front end that will be used by non-technical employees, however, setting up of the node will need to be undertaken by a development team. More specifically the buttons, forms and layout must be easily navigable and consistent. Finally, the system must go through modular and systematic testing to make sure all components work in unison and function in the way the client wishes.</w:t>
+      </w:r>
+    </w:p>
+    <w:p>
+      <w:pPr>
+        <w:widowControl w:val="0"/>
+        <w:rPr>
+          <w:b/>
+          <w:szCs w:val="24"/>
+        </w:rPr>
+      </w:pPr>
+      <w:r>
+        <w:rPr>
+          <w:b/>
+          <w:szCs w:val="24"/>
+        </w:rPr>
+        <w:t>Feasibility Study /10</w:t>
+      </w:r>
+    </w:p>
+    <w:p>
+      <w:pPr>
+        <w:widowControl w:val="0"/>
+        <w:rPr>
+          <w:b/>
+          <w:szCs w:val="24"/>
+        </w:rPr>
+      </w:pPr>
+      <w:r>
+        <w:rPr>
+          <w:b/>
+          <w:noProof/>
+          <w:szCs w:val="24"/>
+        </w:rPr>
+        <w:drawing>
+          <wp:inline distT="0" distB="0" distL="0" distR="0" wp14:anchorId="49862BF5" wp14:editId="3B5130BE">
+            <wp:extent cx="5434434" cy="573206"/>
+            <wp:effectExtent l="0" t="0" r="0" b="0"/>
+            <wp:docPr id="6" name="Picture 6"/>
+            <wp:cNvGraphicFramePr>
+              <a:graphicFrameLocks xmlns:a="http://schemas.openxmlformats.org/drawingml/2006/main" noChangeAspect="1"/>
+            </wp:cNvGraphicFramePr>
+            <a:graphic xmlns:a="http://schemas.openxmlformats.org/drawingml/2006/main">
+              <a:graphicData uri="http://schemas.openxmlformats.org/drawingml/2006/picture">
+                <pic:pic xmlns:pic="http://schemas.openxmlformats.org/drawingml/2006/picture">
+                  <pic:nvPicPr>
+                    <pic:cNvPr id="1" name=""/>
+                    <pic:cNvPicPr/>
+                  </pic:nvPicPr>
+                  <pic:blipFill>
+                    <a:blip r:embed="rId19"/>
+                    <a:stretch>
+                      <a:fillRect/>
+                    </a:stretch>
+                  </pic:blipFill>
+                  <pic:spPr>
+                    <a:xfrm>
+                      <a:off x="0" y="0"/>
                       <a:ext cx="5471247" cy="577089"/>
                     </a:xfrm>
                     <a:prstGeom prst="rect">
@@ -2927,8 +2814,11 @@
         <w:widowControl w:val="0"/>
       </w:pPr>
       <w:r>
+        <w:t xml:space="preserve">Currently, businesses globally have to communicate across multiple departments and management systems to facilitate cross-company transactions, leading to costly mistakes, opaque interaction histories, high administration costs and long delays for the transference of capital to be processed. Business blockchains, an innovative solution to this global issue, are </w:t>
+      </w:r>
+      <w:r>
         <w:lastRenderedPageBreak/>
-        <w:t>Currently, businesses globally have to communicate across multiple departments and management systems to facilitate cross-company transactions, leading to costly mistakes, opaque interaction histories, high administration costs and long delays for the transference of capital to be processed. Business blockchains, an innovative solution to this global issue, are reinventing how transactions are managed. They can take time and costs out of almost any process, enabling near real-time operations. And they deliver a high degree of accuracy and control, with much less risk than many alternatives. Due to the immutable nature of the blockchain, a transparent record of all transactions is kept which can be utilised for bookkeeping and taxation purposes while also preventing fraudulent behaviour as all transactions are recorded and can be reproduced for litigious reasons. The business blockchain that is being created, therefore, will help supply chain partners and corporations globally by creating a complete, transparent, tamperproof history and facilitation of the information flows, inventory flows, and financial flows in transactions. This permissioned blockchain will outperform current enterprise resource planning solutions as it is able to manage all transactions extremely quickly and efficiently, through sharing the load of computation across all nodes in the blockchain. An example of the differences between conventional record keeping and blockchain for a transaction is shown below.</w:t>
+        <w:t>reinventing how transactions are managed. They can take time and costs out of almost any process, enabling near real-time operations. And they deliver a high degree of accuracy and control, with much less risk than many alternatives. Due to the immutable nature of the blockchain, a transparent record of all transactions is kept which can be utilised for bookkeeping and taxation purposes while also preventing fraudulent behaviour as all transactions are recorded and can be reproduced for litigious reasons. The business blockchain that is being created, therefore, will help supply chain partners and corporations globally by creating a complete, transparent, tamperproof history and facilitation of the information flows, inventory flows, and financial flows in transactions. This permissioned blockchain will outperform current enterprise resource planning solutions as it is able to manage all transactions extremely quickly and efficiently, through sharing the load of computation across all nodes in the blockchain. An example of the differences between conventional record keeping and blockchain for a transaction is shown below.</w:t>
       </w:r>
     </w:p>
     <w:p>
@@ -2998,11 +2888,11 @@
         <w:widowControl w:val="0"/>
       </w:pPr>
       <w:r>
-        <w:t xml:space="preserve">Although the functionality of transferring fungible and non-fungible assets will be </w:t>
+        <w:t xml:space="preserve">Although the functionality of transferring fungible and non-fungible assets will be implemented into the software solution, the legal processes surrounding the binding of assets will be implemented in the future. These legal proceedings are outside the scope of this project as they would require communication with governing institutions, intricate understanding of taxation law and connecting software solutions with the strenuous </w:t>
       </w:r>
       <w:r>
         <w:lastRenderedPageBreak/>
-        <w:t xml:space="preserve">implemented into the software solution, the legal processes surrounding the binding of assets will be implemented in the future. These legal proceedings are outside the scope of this project as they would require communication with governing institutions, intricate understanding of taxation law and connecting software solutions with the strenuous obligations of regulatory frameworks. </w:t>
+        <w:t xml:space="preserve">obligations of regulatory frameworks. </w:t>
       </w:r>
     </w:p>
     <w:p>
@@ -3037,25 +2927,40 @@
       <w:pPr>
         <w:widowControl w:val="0"/>
       </w:pPr>
-    </w:p>
-    <w:p>
-      <w:pPr>
-        <w:widowControl w:val="0"/>
-      </w:pPr>
-    </w:p>
-    <w:p>
-      <w:pPr>
-        <w:widowControl w:val="0"/>
-      </w:pPr>
-      <w:r>
-        <w:t>With blockchain, central banks around the world are also exploring issuing national currencies digitally (CBDCs) and new ways of low-fee cross-border payments. This type of digital currency would be implemented into the system as this is stable and enables businesses to trade with trust that the value that it being given to them is authentic. Today, we use bank notes to settle transactions, and we imagine a set-up where intercompany transactions are being settled with a digital fiat currency that is connected (tokenised) to the liquid assets in the company.</w:t>
-      </w:r>
-    </w:p>
-    <w:p>
-      <w:pPr>
-        <w:pStyle w:val="ListParagraph"/>
-        <w:widowControl w:val="0"/>
-      </w:pPr>
+      <w:r>
+        <w:t xml:space="preserve">The economic feasibility of this project can be understood through a number of points of analysis. Firstly, the spending projection of the project needs to be addressed and how much working capital is required for the functioning of the software. Secondly, the cash flows need to be examined, including the revenues and the maintaining outflows of cash. </w:t>
+      </w:r>
+    </w:p>
+    <w:p>
+      <w:pPr>
+        <w:widowControl w:val="0"/>
+      </w:pPr>
+      <w:r>
+        <w:t>The spending projection for this project needs to be minimal as this scope of this project does not enable me to spend capital on expensive APIs, or high-end virtual private servers to host nodes for testing and compatibility studies. Thus, I have planned the project to use the most minimal costs possible</w:t>
+      </w:r>
+      <w:r>
+        <w:t xml:space="preserve"> as this fits within the boundaries of the project. I have utilised open-source frameworks to reduce costs and cut out any dependence on APIs. If this project was to be produced in reality, I would need to set aside </w:t>
+      </w:r>
+      <w:r>
+        <w:t xml:space="preserve">‘collateral’ </w:t>
+      </w:r>
+      <w:r>
+        <w:t xml:space="preserve">in which the converge token was tied to so that it had a physical asset that it was bound to. This would be quite economically infeasible so a better method would be to </w:t>
+      </w:r>
+      <w:r>
+        <w:t>conduct an exchange agreement with a bank in which the converge tokens could be converted into the local fiat currency</w:t>
+      </w:r>
+      <w:r>
+        <w:t>.</w:t>
+      </w:r>
+    </w:p>
+    <w:p>
+      <w:pPr>
+        <w:widowControl w:val="0"/>
+      </w:pPr>
+      <w:r>
+        <w:t>The projected income expected from this project will come in the form of small fees that are collected on each transaction, although a small percentage, the shear volume will make the process very economically advantageous. For example, a percentage for transaction such as 0.1% will be a large incentive for continuing development and maintenance as if a trillion dollars passes through the network, that is around one billion dollars in revenue. If large volumes of transaction are occurring every day, then this will lead to a high profit. Further, as there are no central servers, the maintenance cost of the blockchain will be quite minimal, leading to lower expenditure and thus higher profits.</w:t>
+      </w:r>
     </w:p>
     <w:p>
       <w:pPr>
@@ -3075,6 +2980,12 @@
       <w:pPr>
         <w:widowControl w:val="0"/>
       </w:pPr>
+      <w:r>
+        <w:t xml:space="preserve">Technical feasibility is the process of figuring out how you're going to produce your product or service to determine whether it's possible </w:t>
+      </w:r>
+      <w:r>
+        <w:t>to create. Thus, with the aid of thorough research the software solution is feasible to create, however, it would require quite sophisticated technology that is only currently being developed. Firms around the globe are all attempting to understand and implement blockchain technology into their business, which reveals the pioneering needed to develop and implement such a software solution. Although it is technically feasible to create, the difficulty of creating will be high. Due to access to blockchain frameworks such as substrate, however, the ease of creating such a software is increased.</w:t>
+      </w:r>
     </w:p>
     <w:p>
       <w:pPr>
@@ -3087,7 +2998,67 @@
         <w:t>Operational feasibility:</w:t>
       </w:r>
       <w:r>
-        <w:t xml:space="preserve"> assess whether you can operationally design, create and maintain the program</w:t>
+        <w:t xml:space="preserve"> assess whether you can operationally design, create and maintain </w:t>
+      </w:r>
+      <w:r>
+        <w:lastRenderedPageBreak/>
+        <w:t>the program</w:t>
+      </w:r>
+    </w:p>
+    <w:p>
+      <w:pPr>
+        <w:widowControl w:val="0"/>
+      </w:pPr>
+      <w:r>
+        <w:t xml:space="preserve">Operational feasibility is the measure of how well a proposed system solves the </w:t>
+      </w:r>
+      <w:r>
+        <w:t>problems and</w:t>
+      </w:r>
+      <w:r>
+        <w:t xml:space="preserve"> takes advantage of the opportunities identified during </w:t>
+      </w:r>
+      <w:r>
+        <w:t>the problem</w:t>
+      </w:r>
+      <w:r>
+        <w:t xml:space="preserve"> definition</w:t>
+      </w:r>
+      <w:r>
+        <w:t xml:space="preserve">. The software solution that is being proposed </w:t>
+      </w:r>
+      <w:r>
+        <w:t xml:space="preserve">will reduce </w:t>
+      </w:r>
+      <w:r>
+        <w:t>costly mistakes</w:t>
+      </w:r>
+      <w:r>
+        <w:t xml:space="preserve"> through the utilisation of smart contracts and sophisticated consensus mechanisms, reduce the</w:t>
+      </w:r>
+      <w:r>
+        <w:t xml:space="preserve"> </w:t>
+      </w:r>
+      <w:r>
+        <w:t xml:space="preserve">often-unintelligible transaction </w:t>
+      </w:r>
+      <w:r>
+        <w:t>histories,</w:t>
+      </w:r>
+      <w:r>
+        <w:t xml:space="preserve"> and reduce</w:t>
+      </w:r>
+      <w:r>
+        <w:t xml:space="preserve"> long delays for the transference of </w:t>
+      </w:r>
+      <w:r>
+        <w:t>assets through sophisticated networking protocols</w:t>
+      </w:r>
+      <w:r>
+        <w:t>.</w:t>
+      </w:r>
+      <w:r>
+        <w:t xml:space="preserve"> The software solution will be able to be operationally feasible as its design, although complex and requiring meticulous pre-thought, is manageable. In conjunction, the maintainability of the software solution is quite high as, inherent to blockchain technology, servers are not needed due to its distributed nature. Through forkless runtime upgrades, the system can be updated and maintained without the need for it to ever be stopped, aiding to the unbeatable uptime.</w:t>
       </w:r>
     </w:p>
     <w:p>
@@ -3109,7 +3080,10 @@
         <w:widowControl w:val="0"/>
       </w:pPr>
       <w:r>
-        <w:t>This project needed to be completed over a short period of time.</w:t>
+        <w:t>Schedule Feasibility is defined as the probability of a project to be completed within its scheduled time limits, by a planned due date.</w:t>
+      </w:r>
+      <w:r>
+        <w:t xml:space="preserve"> In comparison to the scale of this project, the timeframe that has been allocated is quite limited. The total time to design, develop, produce and test the software solution is 60 days. This does make completion of the project difficult and does introduce a few scheduling issues into the analysis of the feasibility. To solve this, scheduling tools such as Gantt charts will optimise workflows and time management, enabling development to be at its maximum efficiency. Although there is a very restrictive timeframe, the project is still feasible as long as time is effectively managed.</w:t>
       </w:r>
     </w:p>
     <w:p>
@@ -3130,28 +3104,52 @@
       <w:pPr>
         <w:widowControl w:val="0"/>
         <w:rPr>
-          <w:b/>
-          <w:szCs w:val="24"/>
-        </w:rPr>
-      </w:pPr>
-    </w:p>
-    <w:p>
-      <w:pPr>
-        <w:widowControl w:val="0"/>
-        <w:rPr>
-          <w:b/>
-          <w:szCs w:val="24"/>
-        </w:rPr>
-      </w:pPr>
-    </w:p>
-    <w:p>
-      <w:pPr>
-        <w:widowControl w:val="0"/>
-        <w:rPr>
-          <w:b/>
-          <w:szCs w:val="24"/>
-        </w:rPr>
-      </w:pPr>
+          <w:bCs/>
+          <w:szCs w:val="24"/>
+        </w:rPr>
+      </w:pPr>
+      <w:r>
+        <w:rPr>
+          <w:bCs/>
+          <w:szCs w:val="24"/>
+        </w:rPr>
+        <w:t xml:space="preserve">Due to </w:t>
+      </w:r>
+      <w:r>
+        <w:rPr>
+          <w:bCs/>
+          <w:szCs w:val="24"/>
+        </w:rPr>
+        <w:t>each individual</w:t>
+      </w:r>
+      <w:r>
+        <w:rPr>
+          <w:bCs/>
+          <w:szCs w:val="24"/>
+        </w:rPr>
+        <w:t xml:space="preserve"> aspect of the feasibility report</w:t>
+      </w:r>
+      <w:r>
+        <w:rPr>
+          <w:bCs/>
+          <w:szCs w:val="24"/>
+        </w:rPr>
+        <w:t xml:space="preserve"> revealing an advantageous position in creating the software, the recommendation is to develop the software solution. This recommendation is based off the high results from each </w:t>
+      </w:r>
+      <w:r>
+        <w:rPr>
+          <w:bCs/>
+          <w:szCs w:val="24"/>
+        </w:rPr>
+        <w:t>section;</w:t>
+      </w:r>
+      <w:r>
+        <w:rPr>
+          <w:bCs/>
+          <w:szCs w:val="24"/>
+        </w:rPr>
+        <w:t xml:space="preserve"> however, it will be acknowledged that the production of the software in the timeframe will be quite challenging, due to the shear magnitude of the software solution proposed.</w:t>
+      </w:r>
     </w:p>
     <w:p>
       <w:pPr>
@@ -3189,17 +3187,8 @@
         <w:rPr>
           <w:szCs w:val="24"/>
         </w:rPr>
-        <w:lastRenderedPageBreak/>
         <w:t>Construct a Gantt chart that outlines the tasks that need to be completed in order to design the program.</w:t>
       </w:r>
-    </w:p>
-    <w:p>
-      <w:pPr>
-        <w:widowControl w:val="0"/>
-        <w:rPr>
-          <w:szCs w:val="24"/>
-        </w:rPr>
-      </w:pPr>
     </w:p>
     <w:p>
       <w:pPr>
@@ -3226,96 +3215,6 @@
             <wp:extent cx="5322629" cy="409433"/>
             <wp:effectExtent l="0" t="0" r="0" b="0"/>
             <wp:docPr id="7" name="Picture 7"/>
-            <wp:cNvGraphicFramePr>
-              <a:graphicFrameLocks xmlns:a="http://schemas.openxmlformats.org/drawingml/2006/main" noChangeAspect="1"/>
-            </wp:cNvGraphicFramePr>
-            <a:graphic xmlns:a="http://schemas.openxmlformats.org/drawingml/2006/main">
-              <a:graphicData uri="http://schemas.openxmlformats.org/drawingml/2006/picture">
-                <pic:pic xmlns:pic="http://schemas.openxmlformats.org/drawingml/2006/picture">
-                  <pic:nvPicPr>
-                    <pic:cNvPr id="1" name=""/>
-                    <pic:cNvPicPr/>
-                  </pic:nvPicPr>
-                  <pic:blipFill>
-                    <a:blip r:embed="rId19"/>
-                    <a:stretch>
-                      <a:fillRect/>
-                    </a:stretch>
-                  </pic:blipFill>
-                  <pic:spPr>
-                    <a:xfrm>
-                      <a:off x="0" y="0"/>
-                      <a:ext cx="5391039" cy="414695"/>
-                    </a:xfrm>
-                    <a:prstGeom prst="rect">
-                      <a:avLst/>
-                    </a:prstGeom>
-                  </pic:spPr>
-                </pic:pic>
-              </a:graphicData>
-            </a:graphic>
-          </wp:inline>
-        </w:drawing>
-      </w:r>
-    </w:p>
-    <w:p>
-      <w:pPr>
-        <w:widowControl w:val="0"/>
-        <w:rPr>
-          <w:szCs w:val="24"/>
-        </w:rPr>
-      </w:pPr>
-    </w:p>
-    <w:p>
-      <w:pPr>
-        <w:widowControl w:val="0"/>
-        <w:rPr>
-          <w:b/>
-          <w:szCs w:val="24"/>
-        </w:rPr>
-      </w:pPr>
-      <w:r>
-        <w:rPr>
-          <w:b/>
-          <w:szCs w:val="24"/>
-        </w:rPr>
-        <w:t>Algorithm /15</w:t>
-      </w:r>
-    </w:p>
-    <w:p>
-      <w:pPr>
-        <w:widowControl w:val="0"/>
-        <w:rPr>
-          <w:szCs w:val="24"/>
-        </w:rPr>
-      </w:pPr>
-      <w:r>
-        <w:rPr>
-          <w:szCs w:val="24"/>
-        </w:rPr>
-        <w:t>Using Pseudocode develop an algorithm that demonstrates the logic of proposed application.</w:t>
-      </w:r>
-    </w:p>
-    <w:p>
-      <w:pPr>
-        <w:rPr>
-          <w:b/>
-          <w:bCs/>
-          <w:szCs w:val="24"/>
-        </w:rPr>
-      </w:pPr>
-      <w:r>
-        <w:rPr>
-          <w:b/>
-          <w:bCs/>
-          <w:noProof/>
-          <w:szCs w:val="24"/>
-        </w:rPr>
-        <w:drawing>
-          <wp:inline distT="0" distB="0" distL="0" distR="0" wp14:anchorId="3D80CE57" wp14:editId="323F4301">
-            <wp:extent cx="5457553" cy="1078173"/>
-            <wp:effectExtent l="0" t="0" r="0" b="8255"/>
-            <wp:docPr id="8" name="Picture 8"/>
             <wp:cNvGraphicFramePr>
               <a:graphicFrameLocks xmlns:a="http://schemas.openxmlformats.org/drawingml/2006/main" noChangeAspect="1"/>
             </wp:cNvGraphicFramePr>
@@ -3335,7 +3234,7 @@
                   <pic:spPr>
                     <a:xfrm>
                       <a:off x="0" y="0"/>
-                      <a:ext cx="5491632" cy="1084906"/>
+                      <a:ext cx="5391039" cy="414695"/>
                     </a:xfrm>
                     <a:prstGeom prst="rect">
                       <a:avLst/>
@@ -3350,29 +3249,49 @@
     </w:p>
     <w:p>
       <w:pPr>
-        <w:rPr>
-          <w:b/>
-          <w:bCs/>
-          <w:szCs w:val="24"/>
-        </w:rPr>
-      </w:pPr>
-    </w:p>
-    <w:p>
-      <w:pPr>
-        <w:rPr>
-          <w:b/>
-          <w:bCs/>
-          <w:szCs w:val="24"/>
-        </w:rPr>
-      </w:pPr>
-      <w:r>
-        <w:rPr>
-          <w:b/>
-          <w:bCs/>
-          <w:szCs w:val="24"/>
-        </w:rPr>
-        <w:t>Commented Code</w:t>
-      </w:r>
+        <w:widowControl w:val="0"/>
+        <w:rPr>
+          <w:szCs w:val="24"/>
+        </w:rPr>
+      </w:pPr>
+    </w:p>
+    <w:p>
+      <w:pPr>
+        <w:widowControl w:val="0"/>
+        <w:rPr>
+          <w:b/>
+          <w:szCs w:val="24"/>
+        </w:rPr>
+      </w:pPr>
+      <w:r>
+        <w:rPr>
+          <w:b/>
+          <w:szCs w:val="24"/>
+        </w:rPr>
+        <w:t>Algorithm /15</w:t>
+      </w:r>
+    </w:p>
+    <w:p>
+      <w:pPr>
+        <w:widowControl w:val="0"/>
+        <w:rPr>
+          <w:szCs w:val="24"/>
+        </w:rPr>
+      </w:pPr>
+      <w:r>
+        <w:rPr>
+          <w:szCs w:val="24"/>
+        </w:rPr>
+        <w:t>Using Pseudocode develop an algorithm that demonstrates the logic of proposed application.</w:t>
+      </w:r>
+    </w:p>
+    <w:p>
+      <w:pPr>
+        <w:widowControl w:val="0"/>
+        <w:rPr>
+          <w:szCs w:val="24"/>
+        </w:rPr>
+      </w:pPr>
     </w:p>
     <w:p>
       <w:pPr>
@@ -3389,11 +3308,20 @@
           <w:noProof/>
           <w:szCs w:val="24"/>
         </w:rPr>
+        <w:lastRenderedPageBreak/>
         <w:drawing>
-          <wp:inline distT="0" distB="0" distL="0" distR="0" wp14:anchorId="6590EA68" wp14:editId="5938BD15">
-            <wp:extent cx="5442335" cy="914400"/>
-            <wp:effectExtent l="0" t="0" r="6350" b="0"/>
-            <wp:docPr id="11" name="Picture 11"/>
+          <wp:anchor distT="0" distB="0" distL="114300" distR="114300" simplePos="0" relativeHeight="251662336" behindDoc="0" locked="0" layoutInCell="1" allowOverlap="1" wp14:anchorId="3D80CE57" wp14:editId="245BD692">
+            <wp:simplePos x="0" y="0"/>
+            <wp:positionH relativeFrom="column">
+              <wp:posOffset>0</wp:posOffset>
+            </wp:positionH>
+            <wp:positionV relativeFrom="paragraph">
+              <wp:posOffset>0</wp:posOffset>
+            </wp:positionV>
+            <wp:extent cx="5457553" cy="1078173"/>
+            <wp:effectExtent l="0" t="0" r="0" b="8255"/>
+            <wp:wrapTopAndBottom/>
+            <wp:docPr id="8" name="Picture 8"/>
             <wp:cNvGraphicFramePr>
               <a:graphicFrameLocks xmlns:a="http://schemas.openxmlformats.org/drawingml/2006/main" noChangeAspect="1"/>
             </wp:cNvGraphicFramePr>
@@ -3405,7 +3333,13 @@
                     <pic:cNvPicPr/>
                   </pic:nvPicPr>
                   <pic:blipFill>
-                    <a:blip r:embed="rId21"/>
+                    <a:blip r:embed="rId21">
+                      <a:extLst>
+                        <a:ext uri="{28A0092B-C50C-407E-A947-70E740481C1C}">
+                          <a14:useLocalDpi xmlns:a14="http://schemas.microsoft.com/office/drawing/2010/main" val="0"/>
+                        </a:ext>
+                      </a:extLst>
+                    </a:blip>
                     <a:stretch>
                       <a:fillRect/>
                     </a:stretch>
@@ -3413,7 +3347,7 @@
                   <pic:spPr>
                     <a:xfrm>
                       <a:off x="0" y="0"/>
-                      <a:ext cx="5459510" cy="917286"/>
+                      <a:ext cx="5457553" cy="1078173"/>
                     </a:xfrm>
                     <a:prstGeom prst="rect">
                       <a:avLst/>
@@ -3422,25 +3356,111 @@
                 </pic:pic>
               </a:graphicData>
             </a:graphic>
-          </wp:inline>
+          </wp:anchor>
         </w:drawing>
       </w:r>
     </w:p>
     <w:p>
       <w:pPr>
         <w:rPr>
+          <w:szCs w:val="24"/>
+        </w:rPr>
+      </w:pPr>
+      <w:r>
+        <w:rPr>
+          <w:szCs w:val="24"/>
+        </w:rPr>
+        <w:t xml:space="preserve">BEGIN MainLine (node_key, port, ws_port, </w:t>
+      </w:r>
+      <w:r>
+        <w:rPr>
+          <w:szCs w:val="24"/>
+        </w:rPr>
+        <w:t>rpc_port, ed25519_key, sr25519_key, bootnodes)</w:t>
+      </w:r>
+    </w:p>
+    <w:p>
+      <w:pPr>
+        <w:rPr>
+          <w:szCs w:val="24"/>
+        </w:rPr>
+      </w:pPr>
+      <w:r>
+        <w:rPr>
+          <w:szCs w:val="24"/>
+        </w:rPr>
+        <w:t>RPC</w:t>
+      </w:r>
+      <w:r>
+        <w:rPr>
+          <w:szCs w:val="24"/>
+        </w:rPr>
+        <w:br/>
+        <w:t>RUNTIME</w:t>
+      </w:r>
+    </w:p>
+    <w:p>
+      <w:pPr>
+        <w:rPr>
+          <w:szCs w:val="24"/>
+        </w:rPr>
+      </w:pPr>
+      <w:r>
+        <w:rPr>
+          <w:szCs w:val="24"/>
+        </w:rPr>
+        <w:t xml:space="preserve">Look at </w:t>
+      </w:r>
+      <w:r>
+        <w:rPr>
+          <w:szCs w:val="24"/>
+        </w:rPr>
+        <w:t xml:space="preserve">architecture </w:t>
+      </w:r>
+      <w:r>
+        <w:rPr>
+          <w:szCs w:val="24"/>
+        </w:rPr>
+        <w:t>and code.</w:t>
+      </w:r>
+    </w:p>
+    <w:p>
+      <w:pPr>
+        <w:rPr>
+          <w:szCs w:val="24"/>
+        </w:rPr>
+      </w:pPr>
+      <w:r>
+        <w:rPr>
+          <w:szCs w:val="24"/>
+        </w:rPr>
+        <w:t>END MainLine</w:t>
+      </w:r>
+    </w:p>
+    <w:p>
+      <w:pPr>
+        <w:rPr>
           <w:b/>
           <w:bCs/>
           <w:szCs w:val="24"/>
         </w:rPr>
       </w:pPr>
-      <w:r>
+    </w:p>
+    <w:p>
+      <w:pPr>
         <w:rPr>
           <w:b/>
           <w:bCs/>
           <w:szCs w:val="24"/>
         </w:rPr>
-        <w:t>Project Work Evidence</w:t>
+      </w:pPr>
+      <w:r>
+        <w:rPr>
+          <w:b/>
+          <w:bCs/>
+          <w:szCs w:val="24"/>
+        </w:rPr>
+        <w:t>Commented Code</w:t>
       </w:r>
     </w:p>
     <w:p>
@@ -3459,10 +3479,10 @@
           <w:szCs w:val="24"/>
         </w:rPr>
         <w:drawing>
-          <wp:inline distT="0" distB="0" distL="0" distR="0" wp14:anchorId="64526942" wp14:editId="269E32EC">
-            <wp:extent cx="5287819" cy="859808"/>
-            <wp:effectExtent l="0" t="0" r="8255" b="0"/>
-            <wp:docPr id="10" name="Picture 10"/>
+          <wp:inline distT="0" distB="0" distL="0" distR="0" wp14:anchorId="6590EA68" wp14:editId="5938BD15">
+            <wp:extent cx="5442335" cy="914400"/>
+            <wp:effectExtent l="0" t="0" r="6350" b="0"/>
+            <wp:docPr id="11" name="Picture 11"/>
             <wp:cNvGraphicFramePr>
               <a:graphicFrameLocks xmlns:a="http://schemas.openxmlformats.org/drawingml/2006/main" noChangeAspect="1"/>
             </wp:cNvGraphicFramePr>
@@ -3482,6 +3502,75 @@
                   <pic:spPr>
                     <a:xfrm>
                       <a:off x="0" y="0"/>
+                      <a:ext cx="5459510" cy="917286"/>
+                    </a:xfrm>
+                    <a:prstGeom prst="rect">
+                      <a:avLst/>
+                    </a:prstGeom>
+                  </pic:spPr>
+                </pic:pic>
+              </a:graphicData>
+            </a:graphic>
+          </wp:inline>
+        </w:drawing>
+      </w:r>
+    </w:p>
+    <w:p>
+      <w:pPr>
+        <w:rPr>
+          <w:b/>
+          <w:bCs/>
+          <w:szCs w:val="24"/>
+        </w:rPr>
+      </w:pPr>
+      <w:r>
+        <w:rPr>
+          <w:b/>
+          <w:bCs/>
+          <w:szCs w:val="24"/>
+        </w:rPr>
+        <w:t>Project Work Evidence</w:t>
+      </w:r>
+    </w:p>
+    <w:p>
+      <w:pPr>
+        <w:rPr>
+          <w:b/>
+          <w:bCs/>
+          <w:szCs w:val="24"/>
+        </w:rPr>
+      </w:pPr>
+      <w:r>
+        <w:rPr>
+          <w:b/>
+          <w:bCs/>
+          <w:noProof/>
+          <w:szCs w:val="24"/>
+        </w:rPr>
+        <w:drawing>
+          <wp:inline distT="0" distB="0" distL="0" distR="0" wp14:anchorId="64526942" wp14:editId="269E32EC">
+            <wp:extent cx="5287819" cy="859808"/>
+            <wp:effectExtent l="0" t="0" r="8255" b="0"/>
+            <wp:docPr id="10" name="Picture 10"/>
+            <wp:cNvGraphicFramePr>
+              <a:graphicFrameLocks xmlns:a="http://schemas.openxmlformats.org/drawingml/2006/main" noChangeAspect="1"/>
+            </wp:cNvGraphicFramePr>
+            <a:graphic xmlns:a="http://schemas.openxmlformats.org/drawingml/2006/main">
+              <a:graphicData uri="http://schemas.openxmlformats.org/drawingml/2006/picture">
+                <pic:pic xmlns:pic="http://schemas.openxmlformats.org/drawingml/2006/picture">
+                  <pic:nvPicPr>
+                    <pic:cNvPr id="1" name=""/>
+                    <pic:cNvPicPr/>
+                  </pic:nvPicPr>
+                  <pic:blipFill>
+                    <a:blip r:embed="rId23"/>
+                    <a:stretch>
+                      <a:fillRect/>
+                    </a:stretch>
+                  </pic:blipFill>
+                  <pic:spPr>
+                    <a:xfrm>
+                      <a:off x="0" y="0"/>
                       <a:ext cx="5307826" cy="863061"/>
                     </a:xfrm>
                     <a:prstGeom prst="rect">
@@ -3509,7 +3598,80 @@
           <w:bCs/>
           <w:szCs w:val="24"/>
         </w:rPr>
-        <w:t>Date with sentiment below, each major milestone</w:t>
+        <w:t>10/4/22</w:t>
+      </w:r>
+    </w:p>
+    <w:p>
+      <w:pPr>
+        <w:rPr>
+          <w:szCs w:val="24"/>
+        </w:rPr>
+      </w:pPr>
+      <w:r>
+        <w:rPr>
+          <w:szCs w:val="24"/>
+        </w:rPr>
+        <w:t xml:space="preserve">I began the project with the idea of </w:t>
+      </w:r>
+      <w:r>
+        <w:rPr>
+          <w:szCs w:val="24"/>
+        </w:rPr>
+        <w:t>Unison</w:t>
+      </w:r>
+      <w:r>
+        <w:rPr>
+          <w:szCs w:val="24"/>
+        </w:rPr>
+        <w:t>. A software solution that</w:t>
+      </w:r>
+      <w:r>
+        <w:rPr>
+          <w:szCs w:val="24"/>
+        </w:rPr>
+        <w:t xml:space="preserve"> sophisticatedly shares computational load across website visitors to achieve a common goal. Utili</w:t>
+      </w:r>
+      <w:r>
+        <w:rPr>
+          <w:szCs w:val="24"/>
+        </w:rPr>
+        <w:t>s</w:t>
+      </w:r>
+      <w:r>
+        <w:rPr>
+          <w:szCs w:val="24"/>
+        </w:rPr>
+        <w:t xml:space="preserve">ing </w:t>
+      </w:r>
+      <w:r>
+        <w:rPr>
+          <w:szCs w:val="24"/>
+        </w:rPr>
+        <w:t>W</w:t>
+      </w:r>
+      <w:r>
+        <w:rPr>
+          <w:szCs w:val="24"/>
+        </w:rPr>
+        <w:t xml:space="preserve">ebAssembly and the Rust Programming Language, Unison efficiently shares computational load </w:t>
+      </w:r>
+      <w:r>
+        <w:rPr>
+          <w:szCs w:val="24"/>
+        </w:rPr>
+        <w:t xml:space="preserve">and would demonstrate its capability through community </w:t>
+      </w:r>
+      <w:r>
+        <w:rPr>
+          <w:szCs w:val="24"/>
+        </w:rPr>
+        <w:t>cryptocurrency mining.</w:t>
+      </w:r>
+      <w:r>
+        <w:rPr>
+          <w:szCs w:val="24"/>
+        </w:rPr>
+        <w:t xml:space="preserve"> This was the beginning point for this project and was a major milestone as it marked the start of this ever-evolving and shifting project.</w:t>
       </w:r>
     </w:p>
     <w:p>
@@ -3526,52 +3688,21 @@
           <w:bCs/>
           <w:szCs w:val="24"/>
         </w:rPr>
-        <w:t>10/4/22</w:t>
-      </w:r>
-    </w:p>
-    <w:p>
-      <w:pPr>
-        <w:rPr>
-          <w:szCs w:val="24"/>
-        </w:rPr>
-      </w:pPr>
-      <w:r>
-        <w:rPr>
-          <w:szCs w:val="24"/>
-        </w:rPr>
-        <w:t xml:space="preserve">I began the project with the idea of </w:t>
-      </w:r>
-      <w:r>
-        <w:rPr>
-          <w:szCs w:val="24"/>
-        </w:rPr>
-        <w:t>Unison</w:t>
-      </w:r>
-      <w:r>
-        <w:rPr>
-          <w:szCs w:val="24"/>
-        </w:rPr>
-        <w:t>. A software solution that</w:t>
-      </w:r>
-      <w:r>
-        <w:rPr>
-          <w:szCs w:val="24"/>
-        </w:rPr>
-        <w:t xml:space="preserve"> sophisticatedly shares computational load across website visitors to achieve a common goal. Utili</w:t>
-      </w:r>
-      <w:r>
-        <w:rPr>
-          <w:szCs w:val="24"/>
-        </w:rPr>
-        <w:t>s</w:t>
-      </w:r>
-      <w:r>
-        <w:rPr>
-          <w:szCs w:val="24"/>
-        </w:rPr>
-        <w:t xml:space="preserve">ing </w:t>
-      </w:r>
-      <w:proofErr w:type="spellStart"/>
+        <w:t>27/4/22</w:t>
+      </w:r>
+    </w:p>
+    <w:p>
+      <w:pPr>
+        <w:rPr>
+          <w:szCs w:val="24"/>
+        </w:rPr>
+      </w:pPr>
+      <w:r>
+        <w:rPr>
+          <w:szCs w:val="24"/>
+        </w:rPr>
+        <w:t xml:space="preserve">At this point in time, I had researched quite a bit into how </w:t>
+      </w:r>
       <w:r>
         <w:rPr>
           <w:szCs w:val="24"/>
@@ -3582,46 +3713,146 @@
         <w:rPr>
           <w:szCs w:val="24"/>
         </w:rPr>
-        <w:t>ebAssembly</w:t>
-      </w:r>
-      <w:proofErr w:type="spellEnd"/>
-      <w:r>
-        <w:rPr>
-          <w:szCs w:val="24"/>
-        </w:rPr>
-        <w:t xml:space="preserve"> and the Rust Programming Language, Unison efficiently shares computational load </w:t>
-      </w:r>
-      <w:r>
-        <w:rPr>
-          <w:szCs w:val="24"/>
-        </w:rPr>
-        <w:t xml:space="preserve">and would demonstrate its capability through community </w:t>
-      </w:r>
-      <w:r>
-        <w:rPr>
-          <w:szCs w:val="24"/>
-        </w:rPr>
-        <w:t>cryptocurrency mining.</w:t>
-      </w:r>
-      <w:r>
-        <w:rPr>
-          <w:szCs w:val="24"/>
-        </w:rPr>
-        <w:t xml:space="preserve"> This was the beginning point for this project and was a major milestone as it marked the start of this </w:t>
-      </w:r>
-      <w:proofErr w:type="gramStart"/>
-      <w:r>
-        <w:rPr>
-          <w:szCs w:val="24"/>
-        </w:rPr>
-        <w:t>ever-evolving</w:t>
-      </w:r>
-      <w:proofErr w:type="gramEnd"/>
-      <w:r>
-        <w:rPr>
-          <w:szCs w:val="24"/>
-        </w:rPr>
-        <w:t xml:space="preserve"> and shifting project.</w:t>
+        <w:t>eb</w:t>
+      </w:r>
+      <w:r>
+        <w:rPr>
+          <w:szCs w:val="24"/>
+        </w:rPr>
+        <w:t>A</w:t>
+      </w:r>
+      <w:r>
+        <w:rPr>
+          <w:szCs w:val="24"/>
+        </w:rPr>
+        <w:t xml:space="preserve">ssembly functions and how one might achieve a sharing of computational load. I was going to create a </w:t>
+      </w:r>
+      <w:r>
+        <w:rPr>
+          <w:szCs w:val="24"/>
+        </w:rPr>
+        <w:t>front-end</w:t>
+      </w:r>
+      <w:r>
+        <w:rPr>
+          <w:szCs w:val="24"/>
+        </w:rPr>
+        <w:t xml:space="preserve"> interface to access a </w:t>
+      </w:r>
+      <w:r>
+        <w:rPr>
+          <w:szCs w:val="24"/>
+        </w:rPr>
+        <w:t xml:space="preserve">WebAssembly(WASM) </w:t>
+      </w:r>
+      <w:r>
+        <w:rPr>
+          <w:szCs w:val="24"/>
+        </w:rPr>
+        <w:t xml:space="preserve">binary that would </w:t>
+      </w:r>
+      <w:r>
+        <w:rPr>
+          <w:szCs w:val="24"/>
+        </w:rPr>
+        <w:t>solve computational problems for point of work cryptocurrency mining, the solutions and which nounces to check would be transmitted between a central server and thus would be, “sharing computational load.” Although this idea interested me</w:t>
+      </w:r>
+      <w:r>
+        <w:rPr>
+          <w:szCs w:val="24"/>
+        </w:rPr>
+        <w:t xml:space="preserve"> and the technology was fascinating</w:t>
+      </w:r>
+      <w:r>
+        <w:rPr>
+          <w:szCs w:val="24"/>
+        </w:rPr>
+        <w:t xml:space="preserve">, I wanted to move </w:t>
+      </w:r>
+      <w:r>
+        <w:rPr>
+          <w:szCs w:val="24"/>
+        </w:rPr>
+        <w:lastRenderedPageBreak/>
+        <w:t xml:space="preserve">towards a more financial </w:t>
+      </w:r>
+      <w:r>
+        <w:rPr>
+          <w:szCs w:val="24"/>
+        </w:rPr>
+        <w:t xml:space="preserve">related software project as I did not see a lot of value in what I was </w:t>
+      </w:r>
+      <w:r>
+        <w:rPr>
+          <w:szCs w:val="24"/>
+        </w:rPr>
+        <w:t xml:space="preserve">currently </w:t>
+      </w:r>
+      <w:r>
+        <w:rPr>
+          <w:szCs w:val="24"/>
+        </w:rPr>
+        <w:t>creating</w:t>
+      </w:r>
+      <w:r>
+        <w:rPr>
+          <w:szCs w:val="24"/>
+        </w:rPr>
+        <w:t xml:space="preserve">. This is where I moved onto </w:t>
+      </w:r>
+      <w:r>
+        <w:rPr>
+          <w:szCs w:val="24"/>
+        </w:rPr>
+        <w:t>Converge</w:t>
+      </w:r>
+      <w:r>
+        <w:rPr>
+          <w:szCs w:val="24"/>
+        </w:rPr>
+        <w:t>. This project idea was to</w:t>
+      </w:r>
+      <w:r>
+        <w:rPr>
+          <w:szCs w:val="24"/>
+        </w:rPr>
+        <w:t xml:space="preserve"> sophisticatedly display the global economy using data-driven machine learning. </w:t>
+      </w:r>
+      <w:r>
+        <w:rPr>
+          <w:szCs w:val="24"/>
+        </w:rPr>
+        <w:t>It would p</w:t>
+      </w:r>
+      <w:r>
+        <w:rPr>
+          <w:szCs w:val="24"/>
+        </w:rPr>
+        <w:t>rovide a macroeconomic view of the economy using sentiment analysis of market news and utilise statistical methods to devise a</w:t>
+      </w:r>
+      <w:r>
+        <w:rPr>
+          <w:szCs w:val="24"/>
+        </w:rPr>
+        <w:t>n</w:t>
+      </w:r>
+      <w:r>
+        <w:rPr>
+          <w:szCs w:val="24"/>
+        </w:rPr>
+        <w:t xml:space="preserve"> arbitrary value of economic potential for each country.</w:t>
+      </w:r>
+      <w:r>
+        <w:rPr>
+          <w:szCs w:val="24"/>
+        </w:rPr>
+        <w:t xml:space="preserve"> This was more financial than my current project and I could see how this would be used for financial institutions </w:t>
+      </w:r>
+      <w:r>
+        <w:rPr>
+          <w:szCs w:val="24"/>
+        </w:rPr>
+        <w:t>to see a macro view of each country’s economies. I began researching how I would retrieve market information, undergo dimensionality reduction, and then produce an arbitrary value for each economy. I then researched the different web frameworks, such as ReactJS, to build a visually appealing front end to display all this data.</w:t>
       </w:r>
     </w:p>
     <w:p>
@@ -3638,203 +3869,421 @@
           <w:bCs/>
           <w:szCs w:val="24"/>
         </w:rPr>
-        <w:t>27/4/22</w:t>
-      </w:r>
-    </w:p>
-    <w:p>
-      <w:pPr>
-        <w:rPr>
-          <w:szCs w:val="24"/>
-        </w:rPr>
-      </w:pPr>
-      <w:r>
-        <w:rPr>
+        <w:t>10/5/22</w:t>
+      </w:r>
+    </w:p>
+    <w:p>
+      <w:pPr>
+        <w:rPr>
+          <w:szCs w:val="24"/>
+        </w:rPr>
+      </w:pPr>
+      <w:r>
+        <w:rPr>
+          <w:szCs w:val="24"/>
+        </w:rPr>
+        <w:t xml:space="preserve">At this point in time, I had made some progress on my application. Finding how to retrieve data from the market </w:t>
+      </w:r>
+      <w:r>
+        <w:rPr>
+          <w:szCs w:val="24"/>
+        </w:rPr>
+        <w:t xml:space="preserve">and news sources </w:t>
+      </w:r>
+      <w:r>
+        <w:rPr>
+          <w:szCs w:val="24"/>
+        </w:rPr>
+        <w:t>using web</w:t>
+      </w:r>
+      <w:r>
+        <w:rPr>
+          <w:szCs w:val="24"/>
+        </w:rPr>
+        <w:t>-</w:t>
+      </w:r>
+      <w:r>
+        <w:rPr>
+          <w:szCs w:val="24"/>
+        </w:rPr>
+        <w:t xml:space="preserve">scraping and certain </w:t>
+      </w:r>
+      <w:r>
+        <w:rPr>
+          <w:szCs w:val="24"/>
+        </w:rPr>
+        <w:t>API</w:t>
+      </w:r>
+      <w:r>
+        <w:rPr>
+          <w:szCs w:val="24"/>
+        </w:rPr>
+        <w:t xml:space="preserve">’s </w:t>
+      </w:r>
+      <w:r>
+        <w:rPr>
+          <w:szCs w:val="24"/>
+        </w:rPr>
+        <w:t xml:space="preserve">such as NASDAQ’s Data Link. Further I had researched how to intertwine WebAssembly and Javascript to be able to develop a system that figures out the arbitrary value of the economy and then display it by </w:t>
+      </w:r>
+      <w:r>
+        <w:rPr>
+          <w:szCs w:val="24"/>
+        </w:rPr>
+        <w:t xml:space="preserve">communicating to JavaScript. Although this was an interesting project with lots of potential and </w:t>
+      </w:r>
+      <w:r>
+        <w:rPr>
+          <w:szCs w:val="24"/>
+        </w:rPr>
+        <w:t>full of interesting technology such as machine learning, statistical models, WebAssembly and frontend development</w:t>
+      </w:r>
+      <w:r>
+        <w:rPr>
+          <w:szCs w:val="24"/>
+        </w:rPr>
+        <w:t xml:space="preserve"> </w:t>
+      </w:r>
+      <w:r>
+        <w:rPr>
+          <w:szCs w:val="24"/>
+        </w:rPr>
+        <w:t xml:space="preserve">it deviated from the area that I wished to develop a project for. The project was a lot more economical in nature and </w:t>
+      </w:r>
+      <w:r>
+        <w:rPr>
+          <w:szCs w:val="24"/>
+        </w:rPr>
+        <w:t>converge, “diverged</w:t>
+      </w:r>
+      <w:r>
+        <w:rPr>
+          <w:szCs w:val="24"/>
+        </w:rPr>
+        <w:t>,</w:t>
+      </w:r>
+      <w:r>
+        <w:rPr>
+          <w:szCs w:val="24"/>
+        </w:rPr>
+        <w:t>”</w:t>
+      </w:r>
+      <w:r>
+        <w:rPr>
+          <w:szCs w:val="24"/>
+        </w:rPr>
+        <w:t xml:space="preserve"> </w:t>
+      </w:r>
+      <w:r>
+        <w:rPr>
+          <w:szCs w:val="24"/>
+        </w:rPr>
+        <w:t>from the business / financial industry that I wanted to develop for. At this point in time, I was unsure of whether to just continue and finish the project</w:t>
+      </w:r>
+      <w:r>
+        <w:rPr>
+          <w:szCs w:val="24"/>
+        </w:rPr>
+        <w:t xml:space="preserve"> and be </w:t>
+      </w:r>
+      <w:r>
+        <w:rPr>
+          <w:szCs w:val="24"/>
+        </w:rPr>
+        <w:t>not truly satisfied with what I had created</w:t>
+      </w:r>
+      <w:r>
+        <w:rPr>
+          <w:szCs w:val="24"/>
+        </w:rPr>
+        <w:t>. This left</w:t>
+      </w:r>
+      <w:r>
+        <w:rPr>
+          <w:szCs w:val="24"/>
+        </w:rPr>
+        <w:t xml:space="preserve"> me in a state of ambivalence as I did not have another idea to shift to and there was not much time left to be switching ideas. </w:t>
+      </w:r>
+    </w:p>
+    <w:p>
+      <w:pPr>
+        <w:rPr>
+          <w:szCs w:val="24"/>
+        </w:rPr>
+      </w:pPr>
+      <w:r>
+        <w:rPr>
+          <w:szCs w:val="24"/>
+        </w:rPr>
+        <w:t>This is where I bought a car</w:t>
+      </w:r>
+      <w:r>
+        <w:rPr>
+          <w:szCs w:val="24"/>
+        </w:rPr>
+        <w:t xml:space="preserve">, and unfortunately (or fortunately looking back in hindsight as without it this project may never have been undertaken) I had to pay a stamp duty to change the </w:t>
+      </w:r>
+      <w:r>
+        <w:rPr>
+          <w:szCs w:val="24"/>
+        </w:rPr>
+        <w:t xml:space="preserve">registration or ownership of the car. This gave me the idea to create a blockchain in which people could transfer assets that were tokenised with the efficiency and security inherent with blockchain technology. Further this would allow buyers to see the full </w:t>
+      </w:r>
+      <w:r>
+        <w:rPr>
+          <w:szCs w:val="24"/>
+        </w:rPr>
+        <w:t>history of the car and its previous owners, a tamperproof history of each car around the world. This project idea included sophisticated</w:t>
+      </w:r>
+      <w:r>
+        <w:rPr>
+          <w:szCs w:val="24"/>
+        </w:rPr>
+        <w:t xml:space="preserve">, </w:t>
+      </w:r>
+      <w:r>
+        <w:rPr>
+          <w:szCs w:val="24"/>
+        </w:rPr>
+        <w:t xml:space="preserve">bleeding edge technology, however, it was not </w:t>
+      </w:r>
+      <w:r>
+        <w:rPr>
+          <w:szCs w:val="24"/>
+        </w:rPr>
+        <w:t>for</w:t>
+      </w:r>
+      <w:r>
+        <w:rPr>
+          <w:szCs w:val="24"/>
+        </w:rPr>
+        <w:t xml:space="preserve"> the financial businesses industry</w:t>
+      </w:r>
+      <w:r>
+        <w:rPr>
+          <w:szCs w:val="24"/>
+        </w:rPr>
+        <w:t xml:space="preserve"> that I wanted to create software for</w:t>
+      </w:r>
+      <w:r>
+        <w:rPr>
+          <w:szCs w:val="24"/>
+        </w:rPr>
+        <w:t>. This is when the idea of C</w:t>
+      </w:r>
+      <w:r>
+        <w:rPr>
+          <w:szCs w:val="24"/>
+        </w:rPr>
+        <w:t>onverge</w:t>
+      </w:r>
+      <w:r>
+        <w:rPr>
+          <w:szCs w:val="24"/>
+        </w:rPr>
+        <w:t xml:space="preserve"> was created. A</w:t>
+      </w:r>
+      <w:r>
+        <w:rPr>
+          <w:szCs w:val="24"/>
+        </w:rPr>
+        <w:t xml:space="preserve"> decentralised blockchain for sophisticated asset management and cross-business transactions. Utilising an intelligent consensus mechanism and concepts such as tokenisation, converge will efficiently create a complete, transparent, tamperproof history and facilitation of the information flows, inventory flows, and financial flows in transactions.</w:t>
+      </w:r>
+      <w:r>
+        <w:rPr>
+          <w:szCs w:val="24"/>
+        </w:rPr>
+        <w:t xml:space="preserve"> I decided to keep the name Converge as it represented how the businesses would come together, “Converge” into one business blockchain where they could transact with each other globally, with minimal costs, blazing fast execution and with the utmost security. At this point I began the long process of researching how blockchain technology worked, the </w:t>
+      </w:r>
+      <w:r>
+        <w:rPr>
+          <w:szCs w:val="24"/>
+        </w:rPr>
+        <w:t>complex and intricate</w:t>
+      </w:r>
+      <w:r>
+        <w:rPr>
+          <w:szCs w:val="24"/>
+        </w:rPr>
+        <w:t xml:space="preserve"> nature of</w:t>
+      </w:r>
+      <w:r>
+        <w:t xml:space="preserve"> </w:t>
+      </w:r>
+      <w:r>
+        <w:rPr>
+          <w:szCs w:val="24"/>
+        </w:rPr>
+        <w:t>how a business block</w:t>
+      </w:r>
+      <w:r>
+        <w:rPr>
+          <w:szCs w:val="24"/>
+        </w:rPr>
+        <w:t xml:space="preserve"> was created,</w:t>
+      </w:r>
+      <w:r>
+        <w:rPr>
+          <w:szCs w:val="24"/>
+        </w:rPr>
+        <w:t xml:space="preserve"> how asset transactions worked, how assets could be tokenised, </w:t>
+      </w:r>
+      <w:r>
+        <w:rPr>
+          <w:szCs w:val="24"/>
+        </w:rPr>
+        <w:t xml:space="preserve">the legal proceedings and regulations, the consensus mechanisms, the intricate runtime and networking mechanisms and finally how I would connect it all together into a replicable node that </w:t>
+      </w:r>
+      <w:r>
+        <w:rPr>
+          <w:szCs w:val="24"/>
+        </w:rPr>
+        <w:t xml:space="preserve">formed a global network that could be accessed, from anywhere, on </w:t>
+      </w:r>
+      <w:r>
+        <w:rPr>
+          <w:szCs w:val="24"/>
+        </w:rPr>
+        <w:t xml:space="preserve">visually appealing, easy-to-use </w:t>
+      </w:r>
+      <w:r>
+        <w:rPr>
+          <w:szCs w:val="24"/>
+        </w:rPr>
+        <w:t>front-end</w:t>
+      </w:r>
+      <w:r>
+        <w:rPr>
+          <w:szCs w:val="24"/>
+        </w:rPr>
+        <w:t>.</w:t>
+      </w:r>
+    </w:p>
+    <w:p>
+      <w:pPr>
+        <w:rPr>
+          <w:b/>
+          <w:bCs/>
+          <w:szCs w:val="24"/>
+        </w:rPr>
+      </w:pPr>
+      <w:r>
+        <w:rPr>
+          <w:b/>
+          <w:bCs/>
           <w:szCs w:val="24"/>
         </w:rPr>
         <w:lastRenderedPageBreak/>
-        <w:t xml:space="preserve">At this point in time, I had researched quite a bit into how </w:t>
-      </w:r>
-      <w:proofErr w:type="spellStart"/>
-      <w:r>
-        <w:rPr>
-          <w:szCs w:val="24"/>
-        </w:rPr>
-        <w:t>W</w:t>
-      </w:r>
-      <w:r>
-        <w:rPr>
-          <w:szCs w:val="24"/>
-        </w:rPr>
-        <w:t>eb</w:t>
-      </w:r>
-      <w:r>
-        <w:rPr>
-          <w:szCs w:val="24"/>
-        </w:rPr>
-        <w:t>A</w:t>
-      </w:r>
-      <w:r>
-        <w:rPr>
-          <w:szCs w:val="24"/>
-        </w:rPr>
-        <w:t>ssembly</w:t>
-      </w:r>
-      <w:proofErr w:type="spellEnd"/>
-      <w:r>
-        <w:rPr>
-          <w:szCs w:val="24"/>
-        </w:rPr>
-        <w:t xml:space="preserve"> functions and how one might achieve a sharing of computational load. I was going to create a </w:t>
-      </w:r>
-      <w:r>
-        <w:rPr>
-          <w:szCs w:val="24"/>
-        </w:rPr>
-        <w:t>front-end</w:t>
-      </w:r>
-      <w:r>
-        <w:rPr>
-          <w:szCs w:val="24"/>
-        </w:rPr>
-        <w:t xml:space="preserve"> interface to access a </w:t>
-      </w:r>
-      <w:proofErr w:type="spellStart"/>
-      <w:proofErr w:type="gramStart"/>
-      <w:r>
-        <w:rPr>
-          <w:szCs w:val="24"/>
-        </w:rPr>
-        <w:t>WebAssembly</w:t>
-      </w:r>
-      <w:proofErr w:type="spellEnd"/>
-      <w:r>
-        <w:rPr>
-          <w:szCs w:val="24"/>
-        </w:rPr>
-        <w:t>(</w:t>
-      </w:r>
-      <w:proofErr w:type="gramEnd"/>
-      <w:r>
-        <w:rPr>
-          <w:szCs w:val="24"/>
-        </w:rPr>
-        <w:t xml:space="preserve">WASM) </w:t>
-      </w:r>
-      <w:r>
-        <w:rPr>
-          <w:szCs w:val="24"/>
-        </w:rPr>
-        <w:t xml:space="preserve">binary that would </w:t>
-      </w:r>
-      <w:r>
-        <w:rPr>
-          <w:szCs w:val="24"/>
-        </w:rPr>
-        <w:t xml:space="preserve">solve computational problems for point of work cryptocurrency mining, the solutions and which </w:t>
-      </w:r>
-      <w:proofErr w:type="spellStart"/>
-      <w:r>
-        <w:rPr>
-          <w:szCs w:val="24"/>
-        </w:rPr>
-        <w:t>nounces</w:t>
-      </w:r>
-      <w:proofErr w:type="spellEnd"/>
-      <w:r>
-        <w:rPr>
-          <w:szCs w:val="24"/>
-        </w:rPr>
-        <w:t xml:space="preserve"> to check would be transmitted between a central server and thus would be, “sharing computational load.” Although this idea interested me</w:t>
-      </w:r>
-      <w:r>
-        <w:rPr>
-          <w:szCs w:val="24"/>
-        </w:rPr>
-        <w:t xml:space="preserve"> and the technology was fascinating</w:t>
-      </w:r>
-      <w:r>
-        <w:rPr>
-          <w:szCs w:val="24"/>
-        </w:rPr>
-        <w:t xml:space="preserve">, I wanted to move towards a more financial </w:t>
-      </w:r>
-      <w:r>
-        <w:rPr>
-          <w:szCs w:val="24"/>
-        </w:rPr>
-        <w:t xml:space="preserve">related software project as I did not see a lot of value in what I was </w:t>
-      </w:r>
-      <w:r>
-        <w:rPr>
-          <w:szCs w:val="24"/>
-        </w:rPr>
-        <w:t xml:space="preserve">currently </w:t>
-      </w:r>
-      <w:r>
-        <w:rPr>
-          <w:szCs w:val="24"/>
-        </w:rPr>
-        <w:t>creating</w:t>
-      </w:r>
-      <w:r>
-        <w:rPr>
-          <w:szCs w:val="24"/>
-        </w:rPr>
-        <w:t xml:space="preserve">. This is where I moved onto </w:t>
-      </w:r>
-      <w:r>
-        <w:rPr>
-          <w:szCs w:val="24"/>
-        </w:rPr>
-        <w:t>Converge</w:t>
-      </w:r>
-      <w:r>
-        <w:rPr>
-          <w:szCs w:val="24"/>
-        </w:rPr>
-        <w:t>. This project idea was to</w:t>
-      </w:r>
-      <w:r>
-        <w:rPr>
-          <w:szCs w:val="24"/>
-        </w:rPr>
-        <w:t xml:space="preserve"> sophisticatedly display the global economy using data-driven machine learning. </w:t>
-      </w:r>
-      <w:r>
-        <w:rPr>
-          <w:szCs w:val="24"/>
-        </w:rPr>
-        <w:t>It would p</w:t>
-      </w:r>
-      <w:r>
-        <w:rPr>
-          <w:szCs w:val="24"/>
-        </w:rPr>
-        <w:t>rovide a macroeconomic view of the economy using sentiment analysis of market news and utilise statistical methods to devise a</w:t>
-      </w:r>
-      <w:r>
-        <w:rPr>
-          <w:szCs w:val="24"/>
-        </w:rPr>
-        <w:t>n</w:t>
-      </w:r>
-      <w:r>
-        <w:rPr>
-          <w:szCs w:val="24"/>
-        </w:rPr>
-        <w:t xml:space="preserve"> arbitrary value of economic potential for each country.</w:t>
-      </w:r>
-      <w:r>
-        <w:rPr>
-          <w:szCs w:val="24"/>
-        </w:rPr>
-        <w:t xml:space="preserve"> This was more financial than my current project and I could see how this would be used for financial institutions </w:t>
-      </w:r>
-      <w:r>
-        <w:rPr>
-          <w:szCs w:val="24"/>
-        </w:rPr>
-        <w:t>to see a macro view of each country’s economies. I began researching how I would retrieve market information, undergo dimensionality reduction, and then produce an arbitrary value for each economy. I then researched the different web frameworks, such as ReactJS, to build a visually appealing front end to display all this data.</w:t>
+        <w:t>11/5/22</w:t>
+      </w:r>
+    </w:p>
+    <w:p>
+      <w:pPr>
+        <w:rPr>
+          <w:szCs w:val="24"/>
+        </w:rPr>
+      </w:pPr>
+      <w:r>
+        <w:rPr>
+          <w:szCs w:val="24"/>
+        </w:rPr>
+        <w:t xml:space="preserve">The next day after my idea creation I began to try and build a foundational structure for the blockchain which would take multiple parameters such as block_id, hash…etc. </w:t>
+      </w:r>
+      <w:r>
+        <w:rPr>
+          <w:szCs w:val="24"/>
+        </w:rPr>
+        <w:t xml:space="preserve">At this point I realised the shear size of the software application that I was trying to create. I was competing with </w:t>
+      </w:r>
+      <w:r>
+        <w:rPr>
+          <w:szCs w:val="24"/>
+        </w:rPr>
+        <w:t xml:space="preserve">the biggest </w:t>
+      </w:r>
+      <w:r>
+        <w:rPr>
+          <w:szCs w:val="24"/>
+        </w:rPr>
+        <w:t>firms in the world</w:t>
+      </w:r>
+      <w:r>
+        <w:rPr>
+          <w:szCs w:val="24"/>
+        </w:rPr>
+        <w:t xml:space="preserve"> who have contributed billions of dollars to research: </w:t>
+      </w:r>
+      <w:r>
+        <w:rPr>
+          <w:szCs w:val="24"/>
+        </w:rPr>
+        <w:t>McKinsey</w:t>
+      </w:r>
+      <w:r>
+        <w:rPr>
+          <w:szCs w:val="24"/>
+        </w:rPr>
+        <w:t>, PwC, Deloitte</w:t>
+      </w:r>
+      <w:r>
+        <w:rPr>
+          <w:szCs w:val="24"/>
+        </w:rPr>
+        <w:t xml:space="preserve">, EY, Accenture, KPMG… I was creating a global network that would connect </w:t>
+      </w:r>
+      <w:r>
+        <w:rPr>
+          <w:szCs w:val="24"/>
+        </w:rPr>
+        <w:t xml:space="preserve">the top </w:t>
+      </w:r>
+      <w:r>
+        <w:rPr>
+          <w:szCs w:val="24"/>
+        </w:rPr>
+        <w:t xml:space="preserve">business’s together </w:t>
+      </w:r>
+      <w:r>
+        <w:rPr>
+          <w:szCs w:val="24"/>
+        </w:rPr>
+        <w:t xml:space="preserve">on one business blockchain </w:t>
+      </w:r>
+      <w:r>
+        <w:rPr>
+          <w:szCs w:val="24"/>
+        </w:rPr>
+        <w:t xml:space="preserve">to facilitate </w:t>
+      </w:r>
+      <w:r>
+        <w:rPr>
+          <w:szCs w:val="24"/>
+        </w:rPr>
+        <w:t xml:space="preserve">transactions, a network that would become </w:t>
+      </w:r>
+      <w:r>
+        <w:rPr>
+          <w:szCs w:val="24"/>
+        </w:rPr>
+        <w:t xml:space="preserve">a complete, transparent, tamperproof history and facilitation of the information flows, inventory flows, and financial flows </w:t>
+      </w:r>
+      <w:r>
+        <w:rPr>
+          <w:szCs w:val="24"/>
+        </w:rPr>
+        <w:t xml:space="preserve">across the globe. Trillions of dollars (in concept) could be flowing through the network at a single point in time. </w:t>
+      </w:r>
+      <w:r>
+        <w:rPr>
+          <w:szCs w:val="24"/>
+        </w:rPr>
+        <w:t xml:space="preserve">The enormity of the project sunk in and I decided that I wouldn’t be able to start from scratch, create all the intricate runtime details, all the peer to peer protocol implementation and networking logic, I needed to work with a framework </w:t>
+      </w:r>
+      <w:r>
+        <w:rPr>
+          <w:szCs w:val="24"/>
+        </w:rPr>
+        <w:t>to actualise my idea.</w:t>
       </w:r>
     </w:p>
     <w:p>
@@ -3851,337 +4300,50 @@
           <w:bCs/>
           <w:szCs w:val="24"/>
         </w:rPr>
-        <w:t>10/5/22</w:t>
-      </w:r>
-    </w:p>
-    <w:p>
-      <w:pPr>
-        <w:rPr>
-          <w:szCs w:val="24"/>
-        </w:rPr>
-      </w:pPr>
-      <w:r>
-        <w:rPr>
-          <w:szCs w:val="24"/>
-        </w:rPr>
-        <w:t xml:space="preserve">At this point in time, I had made some progress on my application. Finding how to retrieve data from the market </w:t>
-      </w:r>
-      <w:r>
-        <w:rPr>
-          <w:szCs w:val="24"/>
-        </w:rPr>
-        <w:t xml:space="preserve">and news sources </w:t>
-      </w:r>
-      <w:r>
-        <w:rPr>
-          <w:szCs w:val="24"/>
-        </w:rPr>
-        <w:t>using web</w:t>
-      </w:r>
-      <w:r>
-        <w:rPr>
-          <w:szCs w:val="24"/>
-        </w:rPr>
-        <w:t>-</w:t>
-      </w:r>
-      <w:r>
-        <w:rPr>
-          <w:szCs w:val="24"/>
-        </w:rPr>
-        <w:t xml:space="preserve">scraping and certain </w:t>
-      </w:r>
-      <w:r>
-        <w:rPr>
-          <w:szCs w:val="24"/>
-        </w:rPr>
-        <w:t>API</w:t>
-      </w:r>
-      <w:r>
-        <w:rPr>
-          <w:szCs w:val="24"/>
-        </w:rPr>
-        <w:t xml:space="preserve">’s </w:t>
-      </w:r>
-      <w:r>
-        <w:rPr>
-          <w:szCs w:val="24"/>
-        </w:rPr>
-        <w:t xml:space="preserve">such as NASDAQ’s Data Link. Further I had researched how to intertwine </w:t>
-      </w:r>
-      <w:proofErr w:type="spellStart"/>
-      <w:r>
-        <w:rPr>
-          <w:szCs w:val="24"/>
-        </w:rPr>
-        <w:t>WebAssembly</w:t>
-      </w:r>
-      <w:proofErr w:type="spellEnd"/>
-      <w:r>
-        <w:rPr>
-          <w:szCs w:val="24"/>
-        </w:rPr>
-        <w:t xml:space="preserve"> and </w:t>
-      </w:r>
-      <w:proofErr w:type="spellStart"/>
-      <w:r>
-        <w:rPr>
-          <w:szCs w:val="24"/>
-        </w:rPr>
-        <w:t>Javascript</w:t>
-      </w:r>
-      <w:proofErr w:type="spellEnd"/>
-      <w:r>
-        <w:rPr>
-          <w:szCs w:val="24"/>
-        </w:rPr>
-        <w:t xml:space="preserve"> to be able to develop a system that figures out the arbitrary value of the economy and then display it by </w:t>
-      </w:r>
-      <w:r>
-        <w:rPr>
-          <w:szCs w:val="24"/>
-        </w:rPr>
-        <w:t xml:space="preserve">communicating to JavaScript. Although this was an interesting project with lots of potential and </w:t>
-      </w:r>
-      <w:r>
-        <w:rPr>
-          <w:szCs w:val="24"/>
-        </w:rPr>
-        <w:t xml:space="preserve">full of interesting technology such as machine learning, statistical models, </w:t>
-      </w:r>
-      <w:proofErr w:type="spellStart"/>
-      <w:r>
-        <w:rPr>
-          <w:szCs w:val="24"/>
-        </w:rPr>
-        <w:t>WebAssembly</w:t>
-      </w:r>
-      <w:proofErr w:type="spellEnd"/>
-      <w:r>
-        <w:rPr>
-          <w:szCs w:val="24"/>
-        </w:rPr>
-        <w:t xml:space="preserve"> and frontend development</w:t>
-      </w:r>
-      <w:r>
-        <w:rPr>
-          <w:szCs w:val="24"/>
-        </w:rPr>
-        <w:t xml:space="preserve"> </w:t>
-      </w:r>
-      <w:r>
-        <w:rPr>
-          <w:szCs w:val="24"/>
-        </w:rPr>
-        <w:t xml:space="preserve">it deviated from the area that I wished to develop a project for. The project was a lot more economical in nature and </w:t>
-      </w:r>
-      <w:r>
-        <w:rPr>
-          <w:szCs w:val="24"/>
-        </w:rPr>
-        <w:t>converge, “diverged</w:t>
-      </w:r>
-      <w:r>
-        <w:rPr>
-          <w:szCs w:val="24"/>
-        </w:rPr>
-        <w:t>,</w:t>
-      </w:r>
-      <w:r>
-        <w:rPr>
-          <w:szCs w:val="24"/>
-        </w:rPr>
-        <w:t>”</w:t>
-      </w:r>
-      <w:r>
-        <w:rPr>
-          <w:szCs w:val="24"/>
-        </w:rPr>
-        <w:t xml:space="preserve"> </w:t>
-      </w:r>
-      <w:r>
-        <w:rPr>
-          <w:szCs w:val="24"/>
-        </w:rPr>
-        <w:t>from the business / financial industry that I wanted to develop for. At this point in time, I was unsure of whether to just continue and finish the project</w:t>
-      </w:r>
-      <w:r>
-        <w:rPr>
-          <w:szCs w:val="24"/>
-        </w:rPr>
-        <w:t xml:space="preserve"> and be </w:t>
-      </w:r>
-      <w:r>
-        <w:rPr>
-          <w:szCs w:val="24"/>
-        </w:rPr>
-        <w:t>not truly satisfied with what I had created</w:t>
-      </w:r>
-      <w:r>
-        <w:rPr>
-          <w:szCs w:val="24"/>
-        </w:rPr>
-        <w:t>. This left</w:t>
-      </w:r>
-      <w:r>
-        <w:rPr>
-          <w:szCs w:val="24"/>
-        </w:rPr>
-        <w:t xml:space="preserve"> me in a state of ambivalence as I did not have another idea to shift to and there was not much time left to be switching ideas. </w:t>
-      </w:r>
-    </w:p>
-    <w:p>
-      <w:pPr>
-        <w:rPr>
-          <w:szCs w:val="24"/>
-        </w:rPr>
-      </w:pPr>
-      <w:r>
-        <w:rPr>
-          <w:szCs w:val="24"/>
-        </w:rPr>
-        <w:t>This is where I bought a car</w:t>
-      </w:r>
-      <w:r>
-        <w:rPr>
-          <w:szCs w:val="24"/>
-        </w:rPr>
-        <w:t xml:space="preserve">, and unfortunately (or fortunately looking back in hindsight as without it this project may never have been undertaken) I had to pay a stamp duty to change the </w:t>
-      </w:r>
-      <w:r>
-        <w:rPr>
-          <w:szCs w:val="24"/>
-        </w:rPr>
-        <w:t xml:space="preserve">registration or ownership of the car. This gave me the idea to create a blockchain in which people could transfer assets that were tokenised with the efficiency and security inherent with blockchain technology. Further this would allow buyers to see the full </w:t>
-      </w:r>
-      <w:r>
-        <w:rPr>
-          <w:szCs w:val="24"/>
-        </w:rPr>
-        <w:t>history of the car and its previous owners, a tamperproof history of each car around the world. This project idea included sophisticated</w:t>
-      </w:r>
-      <w:r>
-        <w:rPr>
-          <w:szCs w:val="24"/>
-        </w:rPr>
-        <w:t xml:space="preserve">, </w:t>
-      </w:r>
-      <w:r>
-        <w:rPr>
-          <w:szCs w:val="24"/>
-        </w:rPr>
-        <w:t xml:space="preserve">bleeding edge technology, however, it was not </w:t>
-      </w:r>
-      <w:r>
-        <w:rPr>
-          <w:szCs w:val="24"/>
-        </w:rPr>
-        <w:t>for</w:t>
-      </w:r>
-      <w:r>
-        <w:rPr>
-          <w:szCs w:val="24"/>
-        </w:rPr>
-        <w:t xml:space="preserve"> the financial businesses industry</w:t>
-      </w:r>
-      <w:r>
-        <w:rPr>
-          <w:szCs w:val="24"/>
-        </w:rPr>
-        <w:t xml:space="preserve"> that I wanted to create software for</w:t>
-      </w:r>
-      <w:r>
-        <w:rPr>
-          <w:szCs w:val="24"/>
-        </w:rPr>
-        <w:t>. This is when the idea of C</w:t>
-      </w:r>
-      <w:r>
-        <w:rPr>
-          <w:szCs w:val="24"/>
-        </w:rPr>
-        <w:t>onverge</w:t>
-      </w:r>
-      <w:r>
-        <w:rPr>
-          <w:szCs w:val="24"/>
-        </w:rPr>
-        <w:t xml:space="preserve"> was created. A</w:t>
-      </w:r>
-      <w:r>
-        <w:rPr>
-          <w:szCs w:val="24"/>
-        </w:rPr>
-        <w:t xml:space="preserve"> decentralised blockchain for sophisticated asset management and cross-business transactions. Utilising an intelligent consensus mechanism and concepts such as tokenisation, converge will efficiently create a complete, transparent, tamperproof history and facilitation of the information flows, inventory flows, and financial flows in transactions.</w:t>
-      </w:r>
-      <w:r>
-        <w:rPr>
-          <w:szCs w:val="24"/>
-        </w:rPr>
-        <w:t xml:space="preserve"> I decided to keep the name Converge as it represented how the businesses would come together, “Converge” into one business blockchain where they could transact with each other globally, with minimal costs, blazing fast execution and with the utmost security. At this point I began the long process of researching how blockchain technology worked, the </w:t>
-      </w:r>
-      <w:r>
-        <w:rPr>
-          <w:szCs w:val="24"/>
-        </w:rPr>
-        <w:lastRenderedPageBreak/>
-        <w:t>complex and intricate</w:t>
-      </w:r>
-      <w:r>
-        <w:rPr>
-          <w:szCs w:val="24"/>
-        </w:rPr>
-        <w:t xml:space="preserve"> nature of</w:t>
-      </w:r>
-      <w:r>
-        <w:t xml:space="preserve"> </w:t>
-      </w:r>
-      <w:r>
-        <w:rPr>
-          <w:szCs w:val="24"/>
-        </w:rPr>
-        <w:t>how a business block</w:t>
-      </w:r>
-      <w:r>
-        <w:rPr>
-          <w:szCs w:val="24"/>
-        </w:rPr>
-        <w:t xml:space="preserve"> was created,</w:t>
-      </w:r>
-      <w:r>
-        <w:rPr>
-          <w:szCs w:val="24"/>
-        </w:rPr>
-        <w:t xml:space="preserve"> how asset transactions worked, how assets could be tokenised, </w:t>
-      </w:r>
-      <w:r>
-        <w:rPr>
-          <w:szCs w:val="24"/>
-        </w:rPr>
-        <w:t xml:space="preserve">the legal proceedings and regulations, the consensus mechanisms, the intricate runtime and networking mechanisms and finally how I would connect it all together into a replicable node that </w:t>
-      </w:r>
-      <w:r>
-        <w:rPr>
-          <w:szCs w:val="24"/>
-        </w:rPr>
-        <w:t xml:space="preserve">formed a global network that could be accessed, from anywhere, on </w:t>
-      </w:r>
-      <w:r>
-        <w:rPr>
-          <w:szCs w:val="24"/>
-        </w:rPr>
-        <w:t xml:space="preserve">visually appealing, easy-to-use </w:t>
-      </w:r>
-      <w:r>
-        <w:rPr>
-          <w:szCs w:val="24"/>
-        </w:rPr>
-        <w:t>front-end</w:t>
-      </w:r>
-      <w:r>
-        <w:rPr>
-          <w:szCs w:val="24"/>
-        </w:rPr>
-        <w:t>.</w:t>
+        <w:t>23/5/22</w:t>
+      </w:r>
+    </w:p>
+    <w:p>
+      <w:pPr>
+        <w:rPr>
+          <w:szCs w:val="24"/>
+        </w:rPr>
+      </w:pPr>
+      <w:r>
+        <w:rPr>
+          <w:szCs w:val="24"/>
+        </w:rPr>
+        <w:t xml:space="preserve">This was a major milestone in my project as I found the framework that I would use for my project. </w:t>
+      </w:r>
+      <w:r>
+        <w:rPr>
+          <w:szCs w:val="24"/>
+        </w:rPr>
+        <w:t xml:space="preserve">Substrate is a </w:t>
+      </w:r>
+      <w:r>
+        <w:rPr>
+          <w:szCs w:val="24"/>
+        </w:rPr>
+        <w:t xml:space="preserve">blockchain framework that enables developers to build customised blockchains while providing the backbone utility to help it run. It provides abstractions over complex </w:t>
+      </w:r>
+      <w:r>
+        <w:rPr>
+          <w:szCs w:val="24"/>
+        </w:rPr>
+        <w:t xml:space="preserve">processes such as </w:t>
+      </w:r>
+      <w:r>
+        <w:rPr>
+          <w:szCs w:val="24"/>
+        </w:rPr>
+        <w:t xml:space="preserve">peer to peer networking, remote procedure calls and WASM Runtime modules. This </w:t>
+      </w:r>
+      <w:r>
+        <w:rPr>
+          <w:szCs w:val="24"/>
+        </w:rPr>
+        <w:t>enabled me to focus on what I wanted to create rather than all the complex, intricate modules that was needed to get a basic, foundational model running.</w:t>
       </w:r>
     </w:p>
     <w:p>
@@ -4198,158 +4360,32 @@
           <w:bCs/>
           <w:szCs w:val="24"/>
         </w:rPr>
-        <w:t>11/5/22</w:t>
-      </w:r>
-    </w:p>
-    <w:p>
-      <w:pPr>
-        <w:rPr>
-          <w:szCs w:val="24"/>
-        </w:rPr>
-      </w:pPr>
-      <w:r>
-        <w:rPr>
-          <w:szCs w:val="24"/>
-        </w:rPr>
-        <w:t xml:space="preserve">The next day after my idea creation I began to try and build a foundational structure for the blockchain which would take multiple parameters such as </w:t>
-      </w:r>
-      <w:proofErr w:type="spellStart"/>
-      <w:r>
-        <w:rPr>
-          <w:szCs w:val="24"/>
-        </w:rPr>
-        <w:t>block_id</w:t>
-      </w:r>
-      <w:proofErr w:type="spellEnd"/>
-      <w:r>
-        <w:rPr>
-          <w:szCs w:val="24"/>
-        </w:rPr>
-        <w:t xml:space="preserve">, hash…etc. </w:t>
-      </w:r>
-      <w:r>
-        <w:rPr>
-          <w:szCs w:val="24"/>
-        </w:rPr>
-        <w:t xml:space="preserve">At this point I realised the </w:t>
-      </w:r>
-      <w:proofErr w:type="spellStart"/>
-      <w:r>
-        <w:rPr>
-          <w:szCs w:val="24"/>
-        </w:rPr>
-        <w:t>shear</w:t>
-      </w:r>
-      <w:proofErr w:type="spellEnd"/>
-      <w:r>
-        <w:rPr>
-          <w:szCs w:val="24"/>
-        </w:rPr>
-        <w:t xml:space="preserve"> size of the software application that I was trying to create. I was competing with </w:t>
-      </w:r>
-      <w:r>
-        <w:rPr>
-          <w:szCs w:val="24"/>
-        </w:rPr>
-        <w:t xml:space="preserve">the biggest </w:t>
-      </w:r>
-      <w:r>
-        <w:rPr>
-          <w:szCs w:val="24"/>
-        </w:rPr>
-        <w:t>firms in the world</w:t>
-      </w:r>
-      <w:r>
-        <w:rPr>
-          <w:szCs w:val="24"/>
-        </w:rPr>
-        <w:t xml:space="preserve"> who have contributed billions of dollars to research: </w:t>
-      </w:r>
-      <w:r>
-        <w:rPr>
-          <w:szCs w:val="24"/>
-        </w:rPr>
-        <w:t>McKinsey</w:t>
-      </w:r>
-      <w:r>
-        <w:rPr>
-          <w:szCs w:val="24"/>
-        </w:rPr>
-        <w:t>, PwC, Deloitte</w:t>
-      </w:r>
-      <w:r>
-        <w:rPr>
-          <w:szCs w:val="24"/>
-        </w:rPr>
-        <w:t xml:space="preserve">, EY, Accenture, KPMG… I was creating a global network that would connect </w:t>
-      </w:r>
-      <w:r>
-        <w:rPr>
-          <w:szCs w:val="24"/>
-        </w:rPr>
-        <w:t xml:space="preserve">the top </w:t>
-      </w:r>
-      <w:r>
-        <w:rPr>
-          <w:szCs w:val="24"/>
-        </w:rPr>
-        <w:t xml:space="preserve">business’s together </w:t>
-      </w:r>
-      <w:r>
-        <w:rPr>
-          <w:szCs w:val="24"/>
-        </w:rPr>
-        <w:t xml:space="preserve">on one business blockchain </w:t>
-      </w:r>
-      <w:r>
-        <w:rPr>
-          <w:szCs w:val="24"/>
-        </w:rPr>
-        <w:t xml:space="preserve">to facilitate </w:t>
-      </w:r>
-      <w:r>
-        <w:rPr>
-          <w:szCs w:val="24"/>
-        </w:rPr>
-        <w:t xml:space="preserve">transactions, a network that would become </w:t>
-      </w:r>
-      <w:r>
-        <w:rPr>
-          <w:szCs w:val="24"/>
-        </w:rPr>
-        <w:t xml:space="preserve">a complete, transparent, tamperproof history and facilitation of the information flows, inventory flows, and financial flows </w:t>
-      </w:r>
-      <w:r>
-        <w:rPr>
-          <w:szCs w:val="24"/>
-        </w:rPr>
-        <w:t xml:space="preserve">across the globe. Trillions of dollars (in concept) could be flowing through the network at a single point in time. </w:t>
-      </w:r>
-      <w:r>
-        <w:rPr>
-          <w:szCs w:val="24"/>
-        </w:rPr>
-        <w:t xml:space="preserve">The enormity of the project sunk </w:t>
-      </w:r>
-      <w:proofErr w:type="gramStart"/>
-      <w:r>
-        <w:rPr>
-          <w:szCs w:val="24"/>
-        </w:rPr>
-        <w:t>in</w:t>
-      </w:r>
-      <w:proofErr w:type="gramEnd"/>
-      <w:r>
-        <w:rPr>
-          <w:szCs w:val="24"/>
-        </w:rPr>
-        <w:t xml:space="preserve"> and I decided that I wouldn’t be able to start from scratch, create all the intricate runtime details, all the peer to peer protocol implementation and networking logic, I needed to work with a framework </w:t>
-      </w:r>
-      <w:r>
-        <w:rPr>
-          <w:szCs w:val="24"/>
-        </w:rPr>
-        <w:t>to actualise my idea.</w:t>
+        <w:t>8/6/22</w:t>
+      </w:r>
+    </w:p>
+    <w:p>
+      <w:pPr>
+        <w:rPr>
+          <w:szCs w:val="24"/>
+        </w:rPr>
+      </w:pPr>
+      <w:r>
+        <w:rPr>
+          <w:szCs w:val="24"/>
+        </w:rPr>
+        <w:t xml:space="preserve">At this point in time, I had finished all of my research surrounding how business blockchains operate and how the technology interconnects with each other to create a self-sustaining system. I had also finalised all the </w:t>
+      </w:r>
+      <w:r>
+        <w:rPr>
+          <w:szCs w:val="24"/>
+        </w:rPr>
+        <w:t>intricate details s</w:t>
+      </w:r>
+      <w:r>
+        <w:rPr>
+          <w:szCs w:val="24"/>
+        </w:rPr>
+        <w:t>urrounding the product I was creating, including how the tokenisation process would work, how all the business’s would connect with each other and how they would share assets.</w:t>
       </w:r>
     </w:p>
     <w:p>
@@ -4366,50 +4402,86 @@
           <w:bCs/>
           <w:szCs w:val="24"/>
         </w:rPr>
-        <w:t>23/5/22</w:t>
-      </w:r>
-    </w:p>
-    <w:p>
-      <w:pPr>
-        <w:rPr>
-          <w:szCs w:val="24"/>
-        </w:rPr>
-      </w:pPr>
-      <w:r>
-        <w:rPr>
-          <w:szCs w:val="24"/>
-        </w:rPr>
-        <w:t xml:space="preserve">This was a major milestone in my project as I found the framework that I would use for my project. </w:t>
-      </w:r>
-      <w:r>
-        <w:rPr>
-          <w:szCs w:val="24"/>
-        </w:rPr>
-        <w:t xml:space="preserve">Substrate is a </w:t>
-      </w:r>
-      <w:r>
-        <w:rPr>
-          <w:szCs w:val="24"/>
-        </w:rPr>
-        <w:t xml:space="preserve">blockchain framework that enables developers to build customised blockchains while providing the backbone utility to help it run. It provides abstractions over complex </w:t>
-      </w:r>
-      <w:r>
-        <w:rPr>
-          <w:szCs w:val="24"/>
-        </w:rPr>
-        <w:t xml:space="preserve">processes such as </w:t>
-      </w:r>
-      <w:r>
-        <w:rPr>
-          <w:szCs w:val="24"/>
-        </w:rPr>
-        <w:t xml:space="preserve">peer to peer networking, remote procedure calls and WASM Runtime modules. This </w:t>
-      </w:r>
-      <w:r>
-        <w:rPr>
-          <w:szCs w:val="24"/>
-        </w:rPr>
-        <w:t>enabled me to focus on what I wanted to create rather than all the complex, intricate modules that was needed to get a basic, foundational model running.</w:t>
+        <w:t>10/6/22</w:t>
+      </w:r>
+    </w:p>
+    <w:p>
+      <w:pPr>
+        <w:rPr>
+          <w:szCs w:val="24"/>
+        </w:rPr>
+      </w:pPr>
+      <w:r>
+        <w:rPr>
+          <w:szCs w:val="24"/>
+        </w:rPr>
+        <w:t>This was a major milestone in the project as I a</w:t>
+      </w:r>
+      <w:r>
+        <w:rPr>
+          <w:szCs w:val="24"/>
+        </w:rPr>
+        <w:t>dded the ability for the blockchain to utilise non-fungiable tokens,</w:t>
+      </w:r>
+      <w:r>
+        <w:rPr>
+          <w:szCs w:val="24"/>
+        </w:rPr>
+        <w:t xml:space="preserve"> </w:t>
+      </w:r>
+      <w:r>
+        <w:rPr>
+          <w:szCs w:val="24"/>
+        </w:rPr>
+        <w:t>which will be used to transfer assets between businesses.</w:t>
+      </w:r>
+      <w:r>
+        <w:rPr>
+          <w:szCs w:val="24"/>
+        </w:rPr>
+        <w:t xml:space="preserve"> The assets specifically that businesses will use this token for is things like contracts, </w:t>
+      </w:r>
+      <w:r>
+        <w:rPr>
+          <w:szCs w:val="24"/>
+        </w:rPr>
+        <w:t xml:space="preserve">consultancy hours, a </w:t>
+      </w:r>
+      <w:r>
+        <w:rPr>
+          <w:szCs w:val="24"/>
+        </w:rPr>
+        <w:t>specific building, or anything that is unique in nature. I also u</w:t>
+      </w:r>
+      <w:r>
+        <w:rPr>
+          <w:szCs w:val="24"/>
+        </w:rPr>
+        <w:t>pdated the front-end to display these</w:t>
+      </w:r>
+      <w:r>
+        <w:rPr>
+          <w:szCs w:val="24"/>
+        </w:rPr>
+        <w:t xml:space="preserve"> </w:t>
+      </w:r>
+      <w:r>
+        <w:rPr>
+          <w:szCs w:val="24"/>
+        </w:rPr>
+        <w:t>operations and updated the chain specification to be further targeted</w:t>
+      </w:r>
+      <w:r>
+        <w:rPr>
+          <w:szCs w:val="24"/>
+        </w:rPr>
+        <w:t xml:space="preserve"> </w:t>
+      </w:r>
+      <w:r>
+        <w:rPr>
+          <w:szCs w:val="24"/>
+        </w:rPr>
+        <w:t>towards the business blockchain.</w:t>
       </w:r>
     </w:p>
     <w:p>
@@ -4426,172 +4498,6 @@
           <w:bCs/>
           <w:szCs w:val="24"/>
         </w:rPr>
-        <w:t>8/6/22</w:t>
-      </w:r>
-    </w:p>
-    <w:p>
-      <w:pPr>
-        <w:rPr>
-          <w:szCs w:val="24"/>
-        </w:rPr>
-      </w:pPr>
-      <w:r>
-        <w:rPr>
-          <w:szCs w:val="24"/>
-        </w:rPr>
-        <w:t xml:space="preserve">At this point in time, I had finished all of my research surrounding how business blockchains operate and how the technology interconnects with each other to create a self-sustaining system. I had also finalised all the </w:t>
-      </w:r>
-      <w:r>
-        <w:rPr>
-          <w:szCs w:val="24"/>
-        </w:rPr>
-        <w:t>intricate details s</w:t>
-      </w:r>
-      <w:r>
-        <w:rPr>
-          <w:szCs w:val="24"/>
-        </w:rPr>
-        <w:t xml:space="preserve">urrounding the product I was creating, including how the tokenisation process would work, how all the </w:t>
-      </w:r>
-      <w:proofErr w:type="gramStart"/>
-      <w:r>
-        <w:rPr>
-          <w:szCs w:val="24"/>
-        </w:rPr>
-        <w:t>business’s</w:t>
-      </w:r>
-      <w:proofErr w:type="gramEnd"/>
-      <w:r>
-        <w:rPr>
-          <w:szCs w:val="24"/>
-        </w:rPr>
-        <w:t xml:space="preserve"> would connect with each other and how they would share assets.</w:t>
-      </w:r>
-    </w:p>
-    <w:p>
-      <w:pPr>
-        <w:rPr>
-          <w:b/>
-          <w:bCs/>
-          <w:szCs w:val="24"/>
-        </w:rPr>
-      </w:pPr>
-      <w:r>
-        <w:rPr>
-          <w:b/>
-          <w:bCs/>
-          <w:szCs w:val="24"/>
-        </w:rPr>
-        <w:t>10/6/22</w:t>
-      </w:r>
-    </w:p>
-    <w:p>
-      <w:pPr>
-        <w:rPr>
-          <w:szCs w:val="24"/>
-        </w:rPr>
-      </w:pPr>
-      <w:r>
-        <w:rPr>
-          <w:szCs w:val="24"/>
-        </w:rPr>
-        <w:t>This was a major milestone in the project as I a</w:t>
-      </w:r>
-      <w:r>
-        <w:rPr>
-          <w:szCs w:val="24"/>
-        </w:rPr>
-        <w:t>dded the ability for the blockchain to utilise non-</w:t>
-      </w:r>
-      <w:proofErr w:type="spellStart"/>
-      <w:r>
-        <w:rPr>
-          <w:szCs w:val="24"/>
-        </w:rPr>
-        <w:t>fungiable</w:t>
-      </w:r>
-      <w:proofErr w:type="spellEnd"/>
-      <w:r>
-        <w:rPr>
-          <w:szCs w:val="24"/>
-        </w:rPr>
-        <w:t xml:space="preserve"> tokens,</w:t>
-      </w:r>
-      <w:r>
-        <w:rPr>
-          <w:szCs w:val="24"/>
-        </w:rPr>
-        <w:t xml:space="preserve"> </w:t>
-      </w:r>
-      <w:r>
-        <w:rPr>
-          <w:szCs w:val="24"/>
-        </w:rPr>
-        <w:t>which will be used to transfer assets between businesses.</w:t>
-      </w:r>
-      <w:r>
-        <w:rPr>
-          <w:szCs w:val="24"/>
-        </w:rPr>
-        <w:t xml:space="preserve"> The assets specifically that businesses will use this token for is things like contracts, </w:t>
-      </w:r>
-      <w:r>
-        <w:rPr>
-          <w:szCs w:val="24"/>
-        </w:rPr>
-        <w:t xml:space="preserve">consultancy hours, a </w:t>
-      </w:r>
-      <w:r>
-        <w:rPr>
-          <w:szCs w:val="24"/>
-        </w:rPr>
-        <w:t>specific building, or anything that is unique in nature. I also u</w:t>
-      </w:r>
-      <w:r>
-        <w:rPr>
-          <w:szCs w:val="24"/>
-        </w:rPr>
-        <w:t>pdated the front-end to display these</w:t>
-      </w:r>
-      <w:r>
-        <w:rPr>
-          <w:szCs w:val="24"/>
-        </w:rPr>
-        <w:t xml:space="preserve"> </w:t>
-      </w:r>
-      <w:r>
-        <w:rPr>
-          <w:szCs w:val="24"/>
-        </w:rPr>
-        <w:t>operations and updated the chain specification to be further targeted</w:t>
-      </w:r>
-      <w:r>
-        <w:rPr>
-          <w:szCs w:val="24"/>
-        </w:rPr>
-        <w:t xml:space="preserve"> </w:t>
-      </w:r>
-      <w:r>
-        <w:rPr>
-          <w:szCs w:val="24"/>
-        </w:rPr>
-        <w:t>towards the business blockchain.</w:t>
-      </w:r>
-    </w:p>
-    <w:p>
-      <w:pPr>
-        <w:rPr>
-          <w:b/>
-          <w:bCs/>
-          <w:szCs w:val="24"/>
-        </w:rPr>
-      </w:pPr>
-      <w:r>
-        <w:rPr>
-          <w:b/>
-          <w:bCs/>
-          <w:szCs w:val="24"/>
-        </w:rPr>
         <w:t>12/6/22</w:t>
       </w:r>
     </w:p>
@@ -4605,14 +4511,7 @@
         <w:rPr>
           <w:szCs w:val="24"/>
         </w:rPr>
-        <w:t xml:space="preserve">This was another milestone in the development of Converge as I added the ability for businesses to mint and issue fungible assets that represented their physical assets. This was </w:t>
-      </w:r>
-      <w:r>
-        <w:rPr>
-          <w:szCs w:val="24"/>
-        </w:rPr>
-        <w:lastRenderedPageBreak/>
-        <w:t xml:space="preserve">then added to the front end of the blockchain so that businesses could be added. I also added </w:t>
+        <w:t xml:space="preserve">This was another milestone in the development of Converge as I added the ability for businesses to mint and issue fungible assets that represented their physical assets. This was then added to the front end of the blockchain so that businesses could be added. I also added </w:t>
       </w:r>
       <w:r>
         <w:rPr>
@@ -4630,41 +4529,13 @@
         <w:rPr>
           <w:szCs w:val="24"/>
         </w:rPr>
-        <w:t xml:space="preserve">running through the utilisation of </w:t>
-      </w:r>
-      <w:proofErr w:type="spellStart"/>
-      <w:r>
-        <w:rPr>
-          <w:szCs w:val="24"/>
-        </w:rPr>
-        <w:t>extrinsics</w:t>
-      </w:r>
-      <w:proofErr w:type="spellEnd"/>
-      <w:r>
-        <w:rPr>
-          <w:szCs w:val="24"/>
-        </w:rPr>
-        <w:t>.</w:t>
-      </w:r>
-      <w:r>
-        <w:rPr>
-          <w:szCs w:val="24"/>
-        </w:rPr>
-        <w:t xml:space="preserve"> Instead of having to have all the business public and private keys before the blockchain was started, which was infeasible, if business’s want to join the blockchain the network does not need to be shut </w:t>
-      </w:r>
-      <w:proofErr w:type="gramStart"/>
-      <w:r>
-        <w:rPr>
-          <w:szCs w:val="24"/>
-        </w:rPr>
-        <w:t>down</w:t>
-      </w:r>
-      <w:proofErr w:type="gramEnd"/>
-      <w:r>
-        <w:rPr>
-          <w:szCs w:val="24"/>
-        </w:rPr>
-        <w:t xml:space="preserve"> but they can be added</w:t>
+        <w:t>running through the utilisation of extrinsics.</w:t>
+      </w:r>
+      <w:r>
+        <w:rPr>
+          <w:szCs w:val="24"/>
+        </w:rPr>
+        <w:t xml:space="preserve"> Instead of having to have all the business public and private keys before the blockchain was started, which was infeasible, if business’s want to join the blockchain the network does not need to be shut down but they can be added</w:t>
       </w:r>
       <w:r>
         <w:rPr>
@@ -4734,7 +4605,7 @@
                     <pic:cNvPicPr/>
                   </pic:nvPicPr>
                   <pic:blipFill>
-                    <a:blip r:embed="rId23"/>
+                    <a:blip r:embed="rId24"/>
                     <a:stretch>
                       <a:fillRect/>
                     </a:stretch>

</xml_diff>